<commit_message>
Completed section on loops in C++
</commit_message>
<xml_diff>
--- a/Content/4-Loops and Statements.docx
+++ b/Content/4-Loops and Statements.docx
@@ -40,7 +40,13 @@
         <w:t>Loops are</w:t>
       </w:r>
       <w:r>
-        <w:t xml:space="preserve"> very useful in coding. There are two main loops we will cover here:</w:t>
+        <w:t xml:space="preserve"> very useful in coding. There are </w:t>
+      </w:r>
+      <w:r>
+        <w:t>three</w:t>
+      </w:r>
+      <w:r>
+        <w:t xml:space="preserve"> main loops we will cover here:</w:t>
       </w:r>
     </w:p>
     <w:p>
@@ -55,10 +61,11 @@
       <w:r>
         <w:t>For</w:t>
       </w:r>
-      <w:bookmarkStart w:id="0" w:name="_GoBack"/>
-      <w:bookmarkEnd w:id="0"/>
-      <w:r>
-        <w:t xml:space="preserve"> loops</w:t>
+      <w:r>
+        <w:t xml:space="preserve"> L</w:t>
+      </w:r>
+      <w:r>
+        <w:t>oops</w:t>
       </w:r>
     </w:p>
     <w:p>
@@ -77,33 +84,452 @@
     <w:p>
       <w:pPr>
         <w:pStyle w:val="ListParagraph"/>
-        <w:spacing w:after="0"/>
-      </w:pPr>
-    </w:p>
-    <w:p>
-      <w:pPr>
-        <w:spacing w:after="0"/>
-      </w:pPr>
-    </w:p>
-    <w:p>
-      <w:pPr>
-        <w:spacing w:after="0"/>
-      </w:pPr>
-    </w:p>
-    <w:p>
-      <w:pPr>
-        <w:spacing w:after="0"/>
-      </w:pPr>
-    </w:p>
-    <w:p>
-      <w:pPr>
-        <w:spacing w:after="0"/>
-      </w:pPr>
-    </w:p>
-    <w:p>
-      <w:pPr>
-        <w:spacing w:after="0"/>
-      </w:pPr>
+        <w:numPr>
+          <w:ilvl w:val="0"/>
+          <w:numId w:val="10"/>
+        </w:numPr>
+        <w:spacing w:after="0"/>
+      </w:pPr>
+      <w:r>
+        <w:t>Do Loops</w:t>
+      </w:r>
+    </w:p>
+    <w:p>
+      <w:pPr>
+        <w:spacing w:after="0"/>
+      </w:pPr>
+    </w:p>
+    <w:p>
+      <w:pPr>
+        <w:spacing w:after="0"/>
+        <w:rPr>
+          <w:b/>
+        </w:rPr>
+      </w:pPr>
+      <w:r>
+        <w:rPr>
+          <w:b/>
+        </w:rPr>
+        <w:t>For Loops</w:t>
+      </w:r>
+    </w:p>
+    <w:p>
+      <w:pPr>
+        <w:spacing w:after="0"/>
+      </w:pPr>
+      <w:r>
+        <w:rPr>
+          <w:color w:val="00B0F0"/>
+        </w:rPr>
+        <w:t xml:space="preserve">For loops </w:t>
+      </w:r>
+      <w:r>
+        <w:t xml:space="preserve">allow you to repeat a particular section of code a set number of times. </w:t>
+      </w:r>
+      <w:r>
+        <w:t xml:space="preserve">Identical to Java, </w:t>
+      </w:r>
+      <w:proofErr w:type="gramStart"/>
+      <w:r>
+        <w:t xml:space="preserve">the </w:t>
+      </w:r>
+      <w:r>
+        <w:rPr>
+          <w:color w:val="00B0F0"/>
+        </w:rPr>
+        <w:t>for</w:t>
+      </w:r>
+      <w:proofErr w:type="gramEnd"/>
+      <w:r>
+        <w:rPr>
+          <w:color w:val="00B0F0"/>
+        </w:rPr>
+        <w:t xml:space="preserve"> loop </w:t>
+      </w:r>
+      <w:r>
+        <w:t xml:space="preserve">has three sections; initialisation, testing condition, and operation. </w:t>
+      </w:r>
+    </w:p>
+    <w:p>
+      <w:pPr>
+        <w:spacing w:after="0"/>
+      </w:pPr>
+    </w:p>
+    <w:p>
+      <w:pPr>
+        <w:spacing w:after="0"/>
+      </w:pPr>
+      <w:r>
+        <w:t xml:space="preserve">Initialisation is called when the </w:t>
+      </w:r>
+      <w:r>
+        <w:rPr>
+          <w:color w:val="00B0F0"/>
+        </w:rPr>
+        <w:t xml:space="preserve">for loop </w:t>
+      </w:r>
+      <w:r>
+        <w:t xml:space="preserve">starts for the first time. It is only called once and is useful for initialising variables (such as a counter) that </w:t>
+      </w:r>
+      <w:proofErr w:type="gramStart"/>
+      <w:r>
+        <w:t xml:space="preserve">the </w:t>
+      </w:r>
+      <w:r>
+        <w:rPr>
+          <w:color w:val="00B0F0"/>
+        </w:rPr>
+        <w:t>for</w:t>
+      </w:r>
+      <w:proofErr w:type="gramEnd"/>
+      <w:r>
+        <w:rPr>
+          <w:color w:val="00B0F0"/>
+        </w:rPr>
+        <w:t xml:space="preserve"> loop </w:t>
+      </w:r>
+      <w:r>
+        <w:t>might need. You don’t have to do it here, but there are very few places where it’s worth initialising the counter anywhere else.</w:t>
+      </w:r>
+    </w:p>
+    <w:p>
+      <w:pPr>
+        <w:spacing w:after="0"/>
+      </w:pPr>
+    </w:p>
+    <w:p>
+      <w:pPr>
+        <w:spacing w:after="0"/>
+      </w:pPr>
+      <w:r>
+        <w:t xml:space="preserve">The testing condition is what the </w:t>
+      </w:r>
+      <w:r>
+        <w:rPr>
+          <w:color w:val="00B0F0"/>
+        </w:rPr>
+        <w:t xml:space="preserve">for loop </w:t>
+      </w:r>
+      <w:r>
+        <w:t xml:space="preserve">checks against to see if it does another loop. If the </w:t>
+      </w:r>
+      <w:r>
+        <w:t>statement</w:t>
+      </w:r>
+      <w:r>
+        <w:t xml:space="preserve"> is true, it loops again. Otherwise </w:t>
+      </w:r>
+      <w:proofErr w:type="gramStart"/>
+      <w:r>
+        <w:t xml:space="preserve">the </w:t>
+      </w:r>
+      <w:r>
+        <w:rPr>
+          <w:color w:val="00B0F0"/>
+        </w:rPr>
+        <w:t>for</w:t>
+      </w:r>
+      <w:proofErr w:type="gramEnd"/>
+      <w:r>
+        <w:rPr>
+          <w:color w:val="00B0F0"/>
+        </w:rPr>
+        <w:t xml:space="preserve"> loop </w:t>
+      </w:r>
+      <w:r>
+        <w:t>closes and the program continues.</w:t>
+      </w:r>
+    </w:p>
+    <w:p>
+      <w:pPr>
+        <w:spacing w:after="0"/>
+      </w:pPr>
+    </w:p>
+    <w:p>
+      <w:pPr>
+        <w:spacing w:after="0"/>
+      </w:pPr>
+      <w:r>
+        <w:t>The operation is performed after each successful loop. Usually it is used to increment or decrement a counter but you can really perform any operation here if you want. The following are a couple of examples of for loops in C++ code.</w:t>
+      </w:r>
+    </w:p>
+    <w:p>
+      <w:pPr>
+        <w:spacing w:after="0"/>
+      </w:pPr>
+    </w:p>
+    <w:bookmarkStart w:id="0" w:name="_MON_1592311260"/>
+    <w:bookmarkEnd w:id="0"/>
+    <w:p>
+      <w:pPr>
+        <w:spacing w:after="0"/>
+      </w:pPr>
+      <w:r>
+        <w:object w:dxaOrig="9026" w:dyaOrig="4683">
+          <v:shapetype id="_x0000_t75" coordsize="21600,21600" o:spt="75" o:preferrelative="t" path="m@4@5l@4@11@9@11@9@5xe" filled="f" stroked="f">
+            <v:stroke joinstyle="miter"/>
+            <v:formulas>
+              <v:f eqn="if lineDrawn pixelLineWidth 0"/>
+              <v:f eqn="sum @0 1 0"/>
+              <v:f eqn="sum 0 0 @1"/>
+              <v:f eqn="prod @2 1 2"/>
+              <v:f eqn="prod @3 21600 pixelWidth"/>
+              <v:f eqn="prod @3 21600 pixelHeight"/>
+              <v:f eqn="sum @0 0 1"/>
+              <v:f eqn="prod @6 1 2"/>
+              <v:f eqn="prod @7 21600 pixelWidth"/>
+              <v:f eqn="sum @8 21600 0"/>
+              <v:f eqn="prod @7 21600 pixelHeight"/>
+              <v:f eqn="sum @10 21600 0"/>
+            </v:formulas>
+            <v:path o:extrusionok="f" gradientshapeok="t" o:connecttype="rect"/>
+            <o:lock v:ext="edit" aspectratio="t"/>
+          </v:shapetype>
+          <v:shape id="_x0000_i1025" type="#_x0000_t75" style="width:396.75pt;height:206.05pt" o:ole="">
+            <v:imagedata r:id="rId7" o:title=""/>
+          </v:shape>
+          <o:OLEObject Type="Embed" ProgID="Word.OpenDocumentText.12" ShapeID="_x0000_i1025" DrawAspect="Content" ObjectID="_1592312161" r:id="rId8"/>
+        </w:object>
+      </w:r>
+    </w:p>
+    <w:p>
+      <w:pPr>
+        <w:spacing w:after="0"/>
+      </w:pPr>
+      <w:r>
+        <w:t>For loops are very useful for repeating code with slight variations in data. Another good tip is if you have to copy and paste code a large number of times, or have a section that contains a lot of repeating code, then in all likelihood, we can replace it with a for loop.</w:t>
+      </w:r>
+    </w:p>
+    <w:p>
+      <w:pPr>
+        <w:spacing w:after="0"/>
+      </w:pPr>
+    </w:p>
+    <w:p>
+      <w:pPr>
+        <w:spacing w:after="0"/>
+      </w:pPr>
+    </w:p>
+    <w:p>
+      <w:pPr>
+        <w:spacing w:after="0"/>
+      </w:pPr>
+    </w:p>
+    <w:p>
+      <w:pPr>
+        <w:spacing w:after="0"/>
+      </w:pPr>
+    </w:p>
+    <w:p>
+      <w:pPr>
+        <w:spacing w:after="0"/>
+      </w:pPr>
+    </w:p>
+    <w:p>
+      <w:pPr>
+        <w:spacing w:after="0"/>
+      </w:pPr>
+    </w:p>
+    <w:p>
+      <w:pPr>
+        <w:spacing w:after="0"/>
+        <w:rPr>
+          <w:b/>
+        </w:rPr>
+      </w:pPr>
+      <w:r>
+        <w:rPr>
+          <w:b/>
+        </w:rPr>
+        <w:lastRenderedPageBreak/>
+        <w:t>While Loops</w:t>
+      </w:r>
+    </w:p>
+    <w:p>
+      <w:pPr>
+        <w:spacing w:after="0"/>
+      </w:pPr>
+      <w:r>
+        <w:t xml:space="preserve">While loops are sections of code that loop while a particular </w:t>
+      </w:r>
+      <w:r>
+        <w:t>test condition</w:t>
+      </w:r>
+      <w:r>
+        <w:t xml:space="preserve"> is true. If the </w:t>
+      </w:r>
+      <w:r>
+        <w:t>condition</w:t>
+      </w:r>
+      <w:r>
+        <w:t xml:space="preserve"> ever turns false, the loop ends. The last example of the </w:t>
+      </w:r>
+      <w:r>
+        <w:rPr>
+          <w:color w:val="00B0F0"/>
+        </w:rPr>
+        <w:t xml:space="preserve">for loop </w:t>
+      </w:r>
+      <w:r>
+        <w:t xml:space="preserve">acts in a similar manner to a </w:t>
+      </w:r>
+      <w:r>
+        <w:rPr>
+          <w:color w:val="00B0F0"/>
+        </w:rPr>
+        <w:t>while loop</w:t>
+      </w:r>
+      <w:r>
+        <w:t>, though in that case the loop will never end.</w:t>
+      </w:r>
+      <w:r>
+        <w:t xml:space="preserve"> Similar to </w:t>
+      </w:r>
+      <w:r>
+        <w:rPr>
+          <w:color w:val="00B0F0"/>
+        </w:rPr>
+        <w:t>for loops</w:t>
+      </w:r>
+      <w:r>
+        <w:t xml:space="preserve">, </w:t>
+      </w:r>
+      <w:r>
+        <w:rPr>
+          <w:color w:val="00B0F0"/>
+        </w:rPr>
+        <w:t xml:space="preserve">while loop </w:t>
+      </w:r>
+      <w:r>
+        <w:t>are identical to their implementations in Java and C#. Below are some examples:</w:t>
+      </w:r>
+    </w:p>
+    <w:p>
+      <w:pPr>
+        <w:spacing w:after="0"/>
+      </w:pPr>
+    </w:p>
+    <w:bookmarkStart w:id="1" w:name="_MON_1592311769"/>
+    <w:bookmarkEnd w:id="1"/>
+    <w:p>
+      <w:pPr>
+        <w:spacing w:after="0"/>
+      </w:pPr>
+      <w:r>
+        <w:object w:dxaOrig="9026" w:dyaOrig="4460">
+          <v:shape id="_x0000_i1027" type="#_x0000_t75" style="width:396.75pt;height:196.15pt" o:ole="">
+            <v:imagedata r:id="rId9" o:title=""/>
+          </v:shape>
+          <o:OLEObject Type="Embed" ProgID="Word.OpenDocumentText.12" ShapeID="_x0000_i1027" DrawAspect="Content" ObjectID="_1592312162" r:id="rId10"/>
+        </w:object>
+      </w:r>
+      <w:bookmarkStart w:id="2" w:name="_GoBack"/>
+      <w:bookmarkEnd w:id="2"/>
+    </w:p>
+    <w:p>
+      <w:pPr>
+        <w:spacing w:after="0"/>
+      </w:pPr>
+    </w:p>
+    <w:p>
+      <w:pPr>
+        <w:spacing w:after="0"/>
+      </w:pPr>
+    </w:p>
+    <w:p>
+      <w:pPr>
+        <w:spacing w:after="0"/>
+        <w:rPr>
+          <w:b/>
+        </w:rPr>
+      </w:pPr>
+      <w:r>
+        <w:rPr>
+          <w:b/>
+        </w:rPr>
+        <w:t>Do Loop</w:t>
+      </w:r>
+    </w:p>
+    <w:p>
+      <w:pPr>
+        <w:spacing w:after="0"/>
+      </w:pPr>
+      <w:r>
+        <w:t xml:space="preserve">A </w:t>
+      </w:r>
+      <w:r>
+        <w:rPr>
+          <w:color w:val="00B0F0"/>
+        </w:rPr>
+        <w:t xml:space="preserve">do loop </w:t>
+      </w:r>
+      <w:r>
+        <w:t xml:space="preserve">and a </w:t>
+      </w:r>
+      <w:r>
+        <w:rPr>
+          <w:color w:val="00B0F0"/>
+        </w:rPr>
+        <w:t xml:space="preserve">while loop </w:t>
+      </w:r>
+      <w:r>
+        <w:t xml:space="preserve">are closely related; the difference being a </w:t>
+      </w:r>
+      <w:r>
+        <w:rPr>
+          <w:color w:val="00B0F0"/>
+        </w:rPr>
+        <w:t xml:space="preserve">while loop </w:t>
+      </w:r>
+      <w:r>
+        <w:t xml:space="preserve">checks the test condition first then executes the code, whereas a </w:t>
+      </w:r>
+      <w:r>
+        <w:rPr>
+          <w:color w:val="00B0F0"/>
+        </w:rPr>
+        <w:t xml:space="preserve">do loop </w:t>
+      </w:r>
+      <w:r>
+        <w:t>does it in reverse; the code is run once then the test condition is checked. It can be initialised like so:</w:t>
+      </w:r>
+    </w:p>
+    <w:p>
+      <w:pPr>
+        <w:spacing w:after="0"/>
+      </w:pPr>
+    </w:p>
+    <w:bookmarkStart w:id="3" w:name="_MON_1592311925"/>
+    <w:bookmarkEnd w:id="3"/>
+    <w:p>
+      <w:pPr>
+        <w:spacing w:after="0"/>
+      </w:pPr>
+      <w:r>
+        <w:object w:dxaOrig="9026" w:dyaOrig="901">
+          <v:shape id="_x0000_i1026" type="#_x0000_t75" style="width:396.75pt;height:39.7pt" o:ole="">
+            <v:imagedata r:id="rId11" o:title=""/>
+          </v:shape>
+          <o:OLEObject Type="Embed" ProgID="Word.OpenDocumentText.12" ShapeID="_x0000_i1026" DrawAspect="Content" ObjectID="_1592312163" r:id="rId12"/>
+        </w:object>
+      </w:r>
+    </w:p>
+    <w:p>
+      <w:pPr>
+        <w:spacing w:after="0"/>
+      </w:pPr>
+      <w:r>
+        <w:t xml:space="preserve">The other different is the presence of a semicolon at the end of the loop, which is not present in the definition of a normal </w:t>
+      </w:r>
+      <w:r>
+        <w:rPr>
+          <w:color w:val="00B0F0"/>
+        </w:rPr>
+        <w:t>while loop</w:t>
+      </w:r>
+      <w:r>
+        <w:t>.</w:t>
+      </w:r>
     </w:p>
     <w:p>
       <w:pPr>
@@ -2102,7 +2528,7 @@
 </file>
 
 <file path=customXml/itemProps1.xml><?xml version="1.0" encoding="utf-8"?>
-<ds:datastoreItem xmlns:ds="http://schemas.openxmlformats.org/officeDocument/2006/customXml" ds:itemID="{0108D68F-1730-4681-B42F-90893D9CDBCE}">
+<ds:datastoreItem xmlns:ds="http://schemas.openxmlformats.org/officeDocument/2006/customXml" ds:itemID="{68041927-A405-4450-B0D1-4A3FAE7283B2}">
   <ds:schemaRefs>
     <ds:schemaRef ds:uri="http://schemas.openxmlformats.org/officeDocument/2006/bibliography"/>
   </ds:schemaRefs>

</xml_diff>

<commit_message>
Completed section on loop and if statements.
</commit_message>
<xml_diff>
--- a/Content/4-Loops and Statements.docx
+++ b/Content/4-Loops and Statements.docx
@@ -288,7 +288,7 @@
           <v:shape id="_x0000_i1025" type="#_x0000_t75" style="width:396.75pt;height:206.05pt" o:ole="">
             <v:imagedata r:id="rId7" o:title=""/>
           </v:shape>
-          <o:OLEObject Type="Embed" ProgID="Word.OpenDocumentText.12" ShapeID="_x0000_i1025" DrawAspect="Content" ObjectID="_1592312161" r:id="rId8"/>
+          <o:OLEObject Type="Embed" ProgID="Word.OpenDocumentText.12" ShapeID="_x0000_i1025" DrawAspect="Content" ObjectID="_1592312871" r:id="rId8"/>
         </w:object>
       </w:r>
     </w:p>
@@ -420,11 +420,9 @@
           <v:shape id="_x0000_i1027" type="#_x0000_t75" style="width:396.75pt;height:196.15pt" o:ole="">
             <v:imagedata r:id="rId9" o:title=""/>
           </v:shape>
-          <o:OLEObject Type="Embed" ProgID="Word.OpenDocumentText.12" ShapeID="_x0000_i1027" DrawAspect="Content" ObjectID="_1592312162" r:id="rId10"/>
+          <o:OLEObject Type="Embed" ProgID="Word.OpenDocumentText.12" ShapeID="_x0000_i1027" DrawAspect="Content" ObjectID="_1592312872" r:id="rId10"/>
         </w:object>
       </w:r>
-      <w:bookmarkStart w:id="2" w:name="_GoBack"/>
-      <w:bookmarkEnd w:id="2"/>
     </w:p>
     <w:p>
       <w:pPr>
@@ -499,8 +497,8 @@
         <w:spacing w:after="0"/>
       </w:pPr>
     </w:p>
-    <w:bookmarkStart w:id="3" w:name="_MON_1592311925"/>
-    <w:bookmarkEnd w:id="3"/>
+    <w:bookmarkStart w:id="2" w:name="_MON_1592311925"/>
+    <w:bookmarkEnd w:id="2"/>
     <w:p>
       <w:pPr>
         <w:spacing w:after="0"/>
@@ -510,7 +508,7 @@
           <v:shape id="_x0000_i1026" type="#_x0000_t75" style="width:396.75pt;height:39.7pt" o:ole="">
             <v:imagedata r:id="rId11" o:title=""/>
           </v:shape>
-          <o:OLEObject Type="Embed" ProgID="Word.OpenDocumentText.12" ShapeID="_x0000_i1026" DrawAspect="Content" ObjectID="_1592312163" r:id="rId12"/>
+          <o:OLEObject Type="Embed" ProgID="Word.OpenDocumentText.12" ShapeID="_x0000_i1026" DrawAspect="Content" ObjectID="_1592312873" r:id="rId12"/>
         </w:object>
       </w:r>
     </w:p>
@@ -604,12 +602,123 @@
     <w:p>
       <w:pPr>
         <w:spacing w:after="0"/>
-      </w:pPr>
-    </w:p>
-    <w:p>
-      <w:pPr>
-        <w:spacing w:after="0"/>
-      </w:pPr>
+        <w:rPr>
+          <w:b/>
+        </w:rPr>
+      </w:pPr>
+      <w:r>
+        <w:rPr>
+          <w:b/>
+        </w:rPr>
+        <w:lastRenderedPageBreak/>
+        <w:t>Statements</w:t>
+      </w:r>
+    </w:p>
+    <w:p>
+      <w:pPr>
+        <w:spacing w:after="0"/>
+      </w:pPr>
+      <w:r>
+        <w:t>Statements in code are very useful for controlling the flow of the code. There are three ones we will cover here:</w:t>
+      </w:r>
+    </w:p>
+    <w:p>
+      <w:pPr>
+        <w:pStyle w:val="ListParagraph"/>
+        <w:numPr>
+          <w:ilvl w:val="0"/>
+          <w:numId w:val="11"/>
+        </w:numPr>
+        <w:spacing w:after="0"/>
+      </w:pPr>
+      <w:r>
+        <w:t>If Statements</w:t>
+      </w:r>
+    </w:p>
+    <w:p>
+      <w:pPr>
+        <w:pStyle w:val="ListParagraph"/>
+        <w:numPr>
+          <w:ilvl w:val="0"/>
+          <w:numId w:val="11"/>
+        </w:numPr>
+        <w:spacing w:after="0"/>
+      </w:pPr>
+      <w:r>
+        <w:t>Switch Statements</w:t>
+      </w:r>
+    </w:p>
+    <w:p>
+      <w:pPr>
+        <w:pStyle w:val="ListParagraph"/>
+        <w:numPr>
+          <w:ilvl w:val="0"/>
+          <w:numId w:val="11"/>
+        </w:numPr>
+        <w:spacing w:after="0"/>
+      </w:pPr>
+      <w:proofErr w:type="spellStart"/>
+      <w:r>
+        <w:t>TryCatch</w:t>
+      </w:r>
+      <w:proofErr w:type="spellEnd"/>
+      <w:r>
+        <w:t xml:space="preserve"> Statements</w:t>
+      </w:r>
+    </w:p>
+    <w:p>
+      <w:pPr>
+        <w:spacing w:after="0"/>
+      </w:pPr>
+    </w:p>
+    <w:p>
+      <w:pPr>
+        <w:spacing w:after="0"/>
+        <w:rPr>
+          <w:b/>
+        </w:rPr>
+      </w:pPr>
+      <w:r>
+        <w:rPr>
+          <w:b/>
+        </w:rPr>
+        <w:t>If Statement</w:t>
+      </w:r>
+    </w:p>
+    <w:p>
+      <w:pPr>
+        <w:spacing w:after="0"/>
+      </w:pPr>
+      <w:r>
+        <w:t xml:space="preserve">If statements are some of the most common statements you will encounter when coding. Almost all languages have some form of if statement in one form or another. C++ handles if statements the same as Java and C#. Each if statement has a single test condition. If it is true, the statement runs the code, if not, it will move on. </w:t>
+      </w:r>
+    </w:p>
+    <w:p>
+      <w:pPr>
+        <w:spacing w:after="0"/>
+      </w:pPr>
+    </w:p>
+    <w:bookmarkStart w:id="3" w:name="_MON_1592312795"/>
+    <w:bookmarkEnd w:id="3"/>
+    <w:p>
+      <w:pPr>
+        <w:spacing w:after="0"/>
+      </w:pPr>
+      <w:r>
+        <w:object w:dxaOrig="9026" w:dyaOrig="890">
+          <v:shape id="_x0000_i1028" type="#_x0000_t75" style="width:396.75pt;height:39.25pt" o:ole="">
+            <v:imagedata r:id="rId13" o:title=""/>
+          </v:shape>
+          <o:OLEObject Type="Embed" ProgID="Word.OpenDocumentText.12" ShapeID="_x0000_i1028" DrawAspect="Content" ObjectID="_1592312874" r:id="rId14"/>
+        </w:object>
+      </w:r>
+    </w:p>
+    <w:p>
+      <w:pPr>
+        <w:spacing w:after="0"/>
+      </w:pPr>
+      <w:bookmarkStart w:id="4" w:name="_GoBack"/>
+      <w:bookmarkEnd w:id="4"/>
     </w:p>
     <w:sectPr>
       <w:pgSz w:w="11906" w:h="16838"/>
@@ -1593,6 +1702,119 @@
     </w:lvl>
   </w:abstractNum>
   <w:abstractNum w:abstractNumId="9">
+    <w:nsid w:val="70065651"/>
+    <w:multiLevelType w:val="hybridMultilevel"/>
+    <w:tmpl w:val="40AC8B42"/>
+    <w:lvl w:ilvl="0" w:tplc="08090001">
+      <w:start w:val="1"/>
+      <w:numFmt w:val="bullet"/>
+      <w:lvlText w:val=""/>
+      <w:lvlJc w:val="left"/>
+      <w:pPr>
+        <w:ind w:left="720" w:hanging="360"/>
+      </w:pPr>
+      <w:rPr>
+        <w:rFonts w:ascii="Symbol" w:hAnsi="Symbol" w:hint="default"/>
+      </w:rPr>
+    </w:lvl>
+    <w:lvl w:ilvl="1" w:tplc="08090003" w:tentative="1">
+      <w:start w:val="1"/>
+      <w:numFmt w:val="bullet"/>
+      <w:lvlText w:val="o"/>
+      <w:lvlJc w:val="left"/>
+      <w:pPr>
+        <w:ind w:left="1440" w:hanging="360"/>
+      </w:pPr>
+      <w:rPr>
+        <w:rFonts w:ascii="Courier New" w:hAnsi="Courier New" w:cs="Courier New" w:hint="default"/>
+      </w:rPr>
+    </w:lvl>
+    <w:lvl w:ilvl="2" w:tplc="08090005" w:tentative="1">
+      <w:start w:val="1"/>
+      <w:numFmt w:val="bullet"/>
+      <w:lvlText w:val=""/>
+      <w:lvlJc w:val="left"/>
+      <w:pPr>
+        <w:ind w:left="2160" w:hanging="360"/>
+      </w:pPr>
+      <w:rPr>
+        <w:rFonts w:ascii="Wingdings" w:hAnsi="Wingdings" w:hint="default"/>
+      </w:rPr>
+    </w:lvl>
+    <w:lvl w:ilvl="3" w:tplc="08090001" w:tentative="1">
+      <w:start w:val="1"/>
+      <w:numFmt w:val="bullet"/>
+      <w:lvlText w:val=""/>
+      <w:lvlJc w:val="left"/>
+      <w:pPr>
+        <w:ind w:left="2880" w:hanging="360"/>
+      </w:pPr>
+      <w:rPr>
+        <w:rFonts w:ascii="Symbol" w:hAnsi="Symbol" w:hint="default"/>
+      </w:rPr>
+    </w:lvl>
+    <w:lvl w:ilvl="4" w:tplc="08090003" w:tentative="1">
+      <w:start w:val="1"/>
+      <w:numFmt w:val="bullet"/>
+      <w:lvlText w:val="o"/>
+      <w:lvlJc w:val="left"/>
+      <w:pPr>
+        <w:ind w:left="3600" w:hanging="360"/>
+      </w:pPr>
+      <w:rPr>
+        <w:rFonts w:ascii="Courier New" w:hAnsi="Courier New" w:cs="Courier New" w:hint="default"/>
+      </w:rPr>
+    </w:lvl>
+    <w:lvl w:ilvl="5" w:tplc="08090005" w:tentative="1">
+      <w:start w:val="1"/>
+      <w:numFmt w:val="bullet"/>
+      <w:lvlText w:val=""/>
+      <w:lvlJc w:val="left"/>
+      <w:pPr>
+        <w:ind w:left="4320" w:hanging="360"/>
+      </w:pPr>
+      <w:rPr>
+        <w:rFonts w:ascii="Wingdings" w:hAnsi="Wingdings" w:hint="default"/>
+      </w:rPr>
+    </w:lvl>
+    <w:lvl w:ilvl="6" w:tplc="08090001" w:tentative="1">
+      <w:start w:val="1"/>
+      <w:numFmt w:val="bullet"/>
+      <w:lvlText w:val=""/>
+      <w:lvlJc w:val="left"/>
+      <w:pPr>
+        <w:ind w:left="5040" w:hanging="360"/>
+      </w:pPr>
+      <w:rPr>
+        <w:rFonts w:ascii="Symbol" w:hAnsi="Symbol" w:hint="default"/>
+      </w:rPr>
+    </w:lvl>
+    <w:lvl w:ilvl="7" w:tplc="08090003" w:tentative="1">
+      <w:start w:val="1"/>
+      <w:numFmt w:val="bullet"/>
+      <w:lvlText w:val="o"/>
+      <w:lvlJc w:val="left"/>
+      <w:pPr>
+        <w:ind w:left="5760" w:hanging="360"/>
+      </w:pPr>
+      <w:rPr>
+        <w:rFonts w:ascii="Courier New" w:hAnsi="Courier New" w:cs="Courier New" w:hint="default"/>
+      </w:rPr>
+    </w:lvl>
+    <w:lvl w:ilvl="8" w:tplc="08090005" w:tentative="1">
+      <w:start w:val="1"/>
+      <w:numFmt w:val="bullet"/>
+      <w:lvlText w:val=""/>
+      <w:lvlJc w:val="left"/>
+      <w:pPr>
+        <w:ind w:left="6480" w:hanging="360"/>
+      </w:pPr>
+      <w:rPr>
+        <w:rFonts w:ascii="Wingdings" w:hAnsi="Wingdings" w:hint="default"/>
+      </w:rPr>
+    </w:lvl>
+  </w:abstractNum>
+  <w:abstractNum w:abstractNumId="10">
     <w:nsid w:val="747C0184"/>
     <w:multiLevelType w:val="hybridMultilevel"/>
     <w:tmpl w:val="A23C5670"/>
@@ -1733,6 +1955,9 @@
     <w:abstractNumId w:val="0"/>
   </w:num>
   <w:num w:numId="10">
+    <w:abstractNumId w:val="10"/>
+  </w:num>
+  <w:num w:numId="11">
     <w:abstractNumId w:val="9"/>
   </w:num>
 </w:numbering>
@@ -2528,7 +2753,7 @@
 </file>
 
 <file path=customXml/itemProps1.xml><?xml version="1.0" encoding="utf-8"?>
-<ds:datastoreItem xmlns:ds="http://schemas.openxmlformats.org/officeDocument/2006/customXml" ds:itemID="{68041927-A405-4450-B0D1-4A3FAE7283B2}">
+<ds:datastoreItem xmlns:ds="http://schemas.openxmlformats.org/officeDocument/2006/customXml" ds:itemID="{8D60CB08-0970-478A-9E7A-7590B5B38F5B}">
   <ds:schemaRefs>
     <ds:schemaRef ds:uri="http://schemas.openxmlformats.org/officeDocument/2006/bibliography"/>
   </ds:schemaRefs>

</xml_diff>

<commit_message>
Added Switch statements and started on try-catch statements
</commit_message>
<xml_diff>
--- a/Content/4-Loops and Statements.docx
+++ b/Content/4-Loops and Statements.docx
@@ -288,7 +288,7 @@
           <v:shape id="_x0000_i1025" type="#_x0000_t75" style="width:396.75pt;height:206.05pt" o:ole="">
             <v:imagedata r:id="rId7" o:title=""/>
           </v:shape>
-          <o:OLEObject Type="Embed" ProgID="Word.OpenDocumentText.12" ShapeID="_x0000_i1025" DrawAspect="Content" ObjectID="_1592312871" r:id="rId8"/>
+          <o:OLEObject Type="Embed" ProgID="Word.OpenDocumentText.12" ShapeID="_x0000_i1025" DrawAspect="Content" ObjectID="_1592385095" r:id="rId8"/>
         </w:object>
       </w:r>
     </w:p>
@@ -417,10 +417,10 @@
       </w:pPr>
       <w:r>
         <w:object w:dxaOrig="9026" w:dyaOrig="4460">
-          <v:shape id="_x0000_i1027" type="#_x0000_t75" style="width:396.75pt;height:196.15pt" o:ole="">
+          <v:shape id="_x0000_i1026" type="#_x0000_t75" style="width:396.75pt;height:196.15pt" o:ole="">
             <v:imagedata r:id="rId9" o:title=""/>
           </v:shape>
-          <o:OLEObject Type="Embed" ProgID="Word.OpenDocumentText.12" ShapeID="_x0000_i1027" DrawAspect="Content" ObjectID="_1592312872" r:id="rId10"/>
+          <o:OLEObject Type="Embed" ProgID="Word.OpenDocumentText.12" ShapeID="_x0000_i1026" DrawAspect="Content" ObjectID="_1592385096" r:id="rId10"/>
         </w:object>
       </w:r>
     </w:p>
@@ -505,10 +505,10 @@
       </w:pPr>
       <w:r>
         <w:object w:dxaOrig="9026" w:dyaOrig="901">
-          <v:shape id="_x0000_i1026" type="#_x0000_t75" style="width:396.75pt;height:39.7pt" o:ole="">
+          <v:shape id="_x0000_i1027" type="#_x0000_t75" style="width:396.75pt;height:39.7pt" o:ole="">
             <v:imagedata r:id="rId11" o:title=""/>
           </v:shape>
-          <o:OLEObject Type="Embed" ProgID="Word.OpenDocumentText.12" ShapeID="_x0000_i1026" DrawAspect="Content" ObjectID="_1592312873" r:id="rId12"/>
+          <o:OLEObject Type="Embed" ProgID="Word.OpenDocumentText.12" ShapeID="_x0000_i1027" DrawAspect="Content" ObjectID="_1592385097" r:id="rId12"/>
         </w:object>
       </w:r>
     </w:p>
@@ -657,14 +657,20 @@
         </w:numPr>
         <w:spacing w:after="0"/>
       </w:pPr>
-      <w:proofErr w:type="spellStart"/>
-      <w:r>
-        <w:t>TryCatch</w:t>
-      </w:r>
-      <w:proofErr w:type="spellEnd"/>
-      <w:r>
-        <w:t xml:space="preserve"> Statements</w:t>
-      </w:r>
+      <w:r>
+        <w:t>Try</w:t>
+      </w:r>
+      <w:r>
+        <w:t>-</w:t>
+      </w:r>
+      <w:r>
+        <w:t>Catch Statements</w:t>
+      </w:r>
+    </w:p>
+    <w:p>
+      <w:pPr>
+        <w:spacing w:after="0"/>
+      </w:pPr>
     </w:p>
     <w:p>
       <w:pPr>
@@ -690,7 +696,51 @@
         <w:spacing w:after="0"/>
       </w:pPr>
       <w:r>
-        <w:t xml:space="preserve">If statements are some of the most common statements you will encounter when coding. Almost all languages have some form of if statement in one form or another. C++ handles if statements the same as Java and C#. Each if statement has a single test condition. If it is true, the statement runs the code, if not, it will move on. </w:t>
+        <w:rPr>
+          <w:color w:val="00B0F0"/>
+        </w:rPr>
+        <w:t xml:space="preserve">If statements </w:t>
+      </w:r>
+      <w:r>
+        <w:t xml:space="preserve">are some of the most common statements you will encounter when coding. Almost all languages have some </w:t>
+      </w:r>
+      <w:proofErr w:type="gramStart"/>
+      <w:r>
+        <w:t xml:space="preserve">an </w:t>
+      </w:r>
+      <w:r>
+        <w:rPr>
+          <w:color w:val="00B0F0"/>
+        </w:rPr>
+        <w:t>if</w:t>
+      </w:r>
+      <w:proofErr w:type="gramEnd"/>
+      <w:r>
+        <w:rPr>
+          <w:color w:val="00B0F0"/>
+        </w:rPr>
+        <w:t xml:space="preserve"> statement </w:t>
+      </w:r>
+      <w:r>
+        <w:t xml:space="preserve">in one form or another. C++ handles </w:t>
+      </w:r>
+      <w:r>
+        <w:rPr>
+          <w:color w:val="00B0F0"/>
+        </w:rPr>
+        <w:t xml:space="preserve">if statements </w:t>
+      </w:r>
+      <w:r>
+        <w:t xml:space="preserve">the same as Java and C#. Each </w:t>
+      </w:r>
+      <w:r>
+        <w:rPr>
+          <w:color w:val="00B0F0"/>
+        </w:rPr>
+        <w:t xml:space="preserve">if statement </w:t>
+      </w:r>
+      <w:r>
+        <w:t xml:space="preserve">has a single test condition. If it is true, the statement runs the code, if not, it will move on. </w:t>
       </w:r>
     </w:p>
     <w:p>
@@ -709,7 +759,7 @@
           <v:shape id="_x0000_i1028" type="#_x0000_t75" style="width:396.75pt;height:39.25pt" o:ole="">
             <v:imagedata r:id="rId13" o:title=""/>
           </v:shape>
-          <o:OLEObject Type="Embed" ProgID="Word.OpenDocumentText.12" ShapeID="_x0000_i1028" DrawAspect="Content" ObjectID="_1592312874" r:id="rId14"/>
+          <o:OLEObject Type="Embed" ProgID="Word.OpenDocumentText.12" ShapeID="_x0000_i1028" DrawAspect="Content" ObjectID="_1592385098" r:id="rId14"/>
         </w:object>
       </w:r>
     </w:p>
@@ -717,8 +767,356 @@
       <w:pPr>
         <w:spacing w:after="0"/>
       </w:pPr>
-      <w:bookmarkStart w:id="4" w:name="_GoBack"/>
-      <w:bookmarkEnd w:id="4"/>
+    </w:p>
+    <w:p>
+      <w:pPr>
+        <w:spacing w:after="0"/>
+      </w:pPr>
+      <w:r>
+        <w:t xml:space="preserve">We can add </w:t>
+      </w:r>
+      <w:r>
+        <w:rPr>
+          <w:color w:val="00B0F0"/>
+        </w:rPr>
+        <w:t xml:space="preserve">else statements </w:t>
+      </w:r>
+      <w:r>
+        <w:t xml:space="preserve">afterwards to catch cases where </w:t>
+      </w:r>
+      <w:proofErr w:type="gramStart"/>
+      <w:r>
+        <w:t xml:space="preserve">the </w:t>
+      </w:r>
+      <w:r>
+        <w:rPr>
+          <w:color w:val="00B0F0"/>
+        </w:rPr>
+        <w:t>if</w:t>
+      </w:r>
+      <w:proofErr w:type="gramEnd"/>
+      <w:r>
+        <w:rPr>
+          <w:color w:val="00B0F0"/>
+        </w:rPr>
+        <w:t xml:space="preserve"> statement </w:t>
+      </w:r>
+      <w:r>
+        <w:t>fails. We can also join else and a new if statement together to create a chain.</w:t>
+      </w:r>
+    </w:p>
+    <w:p>
+      <w:pPr>
+        <w:spacing w:after="0"/>
+      </w:pPr>
+    </w:p>
+    <w:bookmarkStart w:id="4" w:name="_MON_1592313156"/>
+    <w:bookmarkEnd w:id="4"/>
+    <w:p>
+      <w:pPr>
+        <w:spacing w:after="0"/>
+      </w:pPr>
+      <w:r>
+        <w:object w:dxaOrig="9026" w:dyaOrig="4905">
+          <v:shape id="_x0000_i1029" type="#_x0000_t75" style="width:396.75pt;height:3in" o:ole="">
+            <v:imagedata r:id="rId15" o:title=""/>
+          </v:shape>
+          <o:OLEObject Type="Embed" ProgID="Word.OpenDocumentText.12" ShapeID="_x0000_i1029" DrawAspect="Content" ObjectID="_1592385099" r:id="rId16"/>
+        </w:object>
+      </w:r>
+      <w:r>
+        <w:t xml:space="preserve"> </w:t>
+      </w:r>
+    </w:p>
+    <w:p>
+      <w:pPr>
+        <w:spacing w:after="0"/>
+      </w:pPr>
+      <w:r>
+        <w:t xml:space="preserve">You can join as many </w:t>
+      </w:r>
+      <w:r>
+        <w:rPr>
+          <w:color w:val="00B0F0"/>
+        </w:rPr>
+        <w:t>else if</w:t>
+      </w:r>
+      <w:r>
+        <w:t xml:space="preserve">’s together as you want but it can become ungainly and hard to manage if you use too many. This brings us nicely into the next statement, the </w:t>
+      </w:r>
+      <w:r>
+        <w:rPr>
+          <w:color w:val="00B0F0"/>
+        </w:rPr>
+        <w:t>switch statement</w:t>
+      </w:r>
+      <w:r>
+        <w:t>.</w:t>
+      </w:r>
+    </w:p>
+    <w:p>
+      <w:pPr>
+        <w:spacing w:after="0"/>
+      </w:pPr>
+    </w:p>
+    <w:p>
+      <w:pPr>
+        <w:spacing w:after="0"/>
+      </w:pPr>
+    </w:p>
+    <w:p>
+      <w:pPr>
+        <w:spacing w:after="0"/>
+      </w:pPr>
+    </w:p>
+    <w:p>
+      <w:pPr>
+        <w:spacing w:after="0"/>
+      </w:pPr>
+    </w:p>
+    <w:p>
+      <w:pPr>
+        <w:spacing w:after="0"/>
+      </w:pPr>
+    </w:p>
+    <w:p>
+      <w:pPr>
+        <w:spacing w:after="0"/>
+      </w:pPr>
+    </w:p>
+    <w:p>
+      <w:pPr>
+        <w:spacing w:after="0"/>
+      </w:pPr>
+    </w:p>
+    <w:p>
+      <w:pPr>
+        <w:spacing w:after="0"/>
+      </w:pPr>
+    </w:p>
+    <w:p>
+      <w:pPr>
+        <w:spacing w:after="0"/>
+        <w:rPr>
+          <w:b/>
+        </w:rPr>
+      </w:pPr>
+      <w:r>
+        <w:rPr>
+          <w:b/>
+        </w:rPr>
+        <w:lastRenderedPageBreak/>
+        <w:t>Switch Statement</w:t>
+      </w:r>
+    </w:p>
+    <w:p>
+      <w:pPr>
+        <w:spacing w:after="0"/>
+      </w:pPr>
+      <w:r>
+        <w:t xml:space="preserve">A </w:t>
+      </w:r>
+      <w:r>
+        <w:rPr>
+          <w:color w:val="00B0F0"/>
+        </w:rPr>
+        <w:t xml:space="preserve">switch statement </w:t>
+      </w:r>
+      <w:r>
+        <w:t xml:space="preserve">is a method of choosing between multiple sections of code based on a </w:t>
+      </w:r>
+      <w:r>
+        <w:rPr>
+          <w:i/>
+        </w:rPr>
+        <w:t>test condition</w:t>
+      </w:r>
+      <w:r>
+        <w:t>.</w:t>
+      </w:r>
+      <w:r>
+        <w:t xml:space="preserve"> </w:t>
+      </w:r>
+      <w:r>
+        <w:rPr>
+          <w:color w:val="00B0F0"/>
+        </w:rPr>
+        <w:t xml:space="preserve">Switch statements </w:t>
+      </w:r>
+      <w:r>
+        <w:t xml:space="preserve">in C++ are again, very similar to their counterparts in C# and Java. </w:t>
+      </w:r>
+      <w:r>
+        <w:t>The implementation is as follows:</w:t>
+      </w:r>
+    </w:p>
+    <w:p>
+      <w:pPr>
+        <w:spacing w:after="0"/>
+      </w:pPr>
+    </w:p>
+    <w:bookmarkStart w:id="5" w:name="_MON_1592384272"/>
+    <w:bookmarkEnd w:id="5"/>
+    <w:p>
+      <w:pPr>
+        <w:spacing w:after="0"/>
+      </w:pPr>
+      <w:r>
+        <w:object w:dxaOrig="9026" w:dyaOrig="3570">
+          <v:shape id="_x0000_i1030" type="#_x0000_t75" style="width:396.75pt;height:156.9pt" o:ole="">
+            <v:imagedata r:id="rId17" o:title=""/>
+          </v:shape>
+          <o:OLEObject Type="Embed" ProgID="Word.OpenDocumentText.12" ShapeID="_x0000_i1030" DrawAspect="Content" ObjectID="_1592385100" r:id="rId18"/>
+        </w:object>
+      </w:r>
+    </w:p>
+    <w:p>
+      <w:pPr>
+        <w:spacing w:after="0"/>
+      </w:pPr>
+    </w:p>
+    <w:p>
+      <w:pPr>
+        <w:spacing w:after="0"/>
+      </w:pPr>
+      <w:r>
+        <w:t xml:space="preserve">The types you can use with </w:t>
+      </w:r>
+      <w:r>
+        <w:rPr>
+          <w:color w:val="00B0F0"/>
+        </w:rPr>
+        <w:t xml:space="preserve">switch statements </w:t>
+      </w:r>
+      <w:r>
+        <w:t xml:space="preserve">in C++ are either </w:t>
+      </w:r>
+      <w:proofErr w:type="spellStart"/>
+      <w:r>
+        <w:rPr>
+          <w:color w:val="00B0F0"/>
+        </w:rPr>
+        <w:t>ints</w:t>
+      </w:r>
+      <w:proofErr w:type="spellEnd"/>
+      <w:r>
+        <w:rPr>
+          <w:color w:val="00B0F0"/>
+        </w:rPr>
+        <w:t xml:space="preserve"> </w:t>
+      </w:r>
+      <w:r>
+        <w:t xml:space="preserve">or </w:t>
+      </w:r>
+      <w:proofErr w:type="spellStart"/>
+      <w:r>
+        <w:rPr>
+          <w:color w:val="00B0F0"/>
+        </w:rPr>
+        <w:t>enums</w:t>
+      </w:r>
+      <w:proofErr w:type="spellEnd"/>
+      <w:r>
+        <w:t xml:space="preserve">. You can also use </w:t>
+      </w:r>
+      <w:r>
+        <w:rPr>
+          <w:color w:val="00B0F0"/>
+        </w:rPr>
+        <w:t xml:space="preserve">chars </w:t>
+      </w:r>
+      <w:r>
+        <w:t xml:space="preserve">as they can be converted very easily to </w:t>
+      </w:r>
+      <w:proofErr w:type="spellStart"/>
+      <w:r>
+        <w:rPr>
+          <w:color w:val="00B0F0"/>
+        </w:rPr>
+        <w:t>ints</w:t>
+      </w:r>
+      <w:proofErr w:type="spellEnd"/>
+      <w:r>
+        <w:rPr>
+          <w:color w:val="00B0F0"/>
+        </w:rPr>
+        <w:t xml:space="preserve"> </w:t>
+      </w:r>
+      <w:r>
+        <w:t xml:space="preserve">and classes that are implicitly convertible to an </w:t>
+      </w:r>
+      <w:r>
+        <w:rPr>
+          <w:color w:val="00B0F0"/>
+        </w:rPr>
+        <w:t>int</w:t>
+      </w:r>
+      <w:r>
+        <w:t>.</w:t>
+      </w:r>
+    </w:p>
+    <w:p>
+      <w:pPr>
+        <w:spacing w:after="0"/>
+      </w:pPr>
+    </w:p>
+    <w:bookmarkStart w:id="6" w:name="_MON_1592384555"/>
+    <w:bookmarkEnd w:id="6"/>
+    <w:p>
+      <w:pPr>
+        <w:spacing w:after="0"/>
+      </w:pPr>
+      <w:r>
+        <w:object w:dxaOrig="9026" w:dyaOrig="4015">
+          <v:shape id="_x0000_i1031" type="#_x0000_t75" style="width:396.75pt;height:176.3pt" o:ole="">
+            <v:imagedata r:id="rId19" o:title=""/>
+          </v:shape>
+          <o:OLEObject Type="Embed" ProgID="Word.OpenDocumentText.12" ShapeID="_x0000_i1031" DrawAspect="Content" ObjectID="_1592385101" r:id="rId20"/>
+        </w:object>
+      </w:r>
+    </w:p>
+    <w:p>
+      <w:pPr>
+        <w:spacing w:after="0"/>
+      </w:pPr>
+    </w:p>
+    <w:p>
+      <w:pPr>
+        <w:spacing w:after="0"/>
+      </w:pPr>
+    </w:p>
+    <w:p>
+      <w:pPr>
+        <w:spacing w:after="0"/>
+        <w:rPr>
+          <w:b/>
+        </w:rPr>
+      </w:pPr>
+      <w:r>
+        <w:rPr>
+          <w:b/>
+        </w:rPr>
+        <w:t>Try-Catch Statement</w:t>
+      </w:r>
+      <w:r>
+        <w:rPr>
+          <w:b/>
+        </w:rPr>
+        <w:tab/>
+      </w:r>
+    </w:p>
+    <w:p>
+      <w:pPr>
+        <w:spacing w:after="0"/>
+      </w:pPr>
+      <w:r>
+        <w:t>C# and Java make heavy use of try-catch statement to handle potentially volatile</w:t>
+      </w:r>
+      <w:bookmarkStart w:id="7" w:name="_GoBack"/>
+      <w:bookmarkEnd w:id="7"/>
+      <w:r>
+        <w:t xml:space="preserve"> code.</w:t>
+      </w:r>
     </w:p>
     <w:sectPr>
       <w:pgSz w:w="11906" w:h="16838"/>
@@ -2753,7 +3151,7 @@
 </file>
 
 <file path=customXml/itemProps1.xml><?xml version="1.0" encoding="utf-8"?>
-<ds:datastoreItem xmlns:ds="http://schemas.openxmlformats.org/officeDocument/2006/customXml" ds:itemID="{8D60CB08-0970-478A-9E7A-7590B5B38F5B}">
+<ds:datastoreItem xmlns:ds="http://schemas.openxmlformats.org/officeDocument/2006/customXml" ds:itemID="{2ECFC3C5-9C7A-49C2-8BD5-ACFCA8390C3F}">
   <ds:schemaRefs>
     <ds:schemaRef ds:uri="http://schemas.openxmlformats.org/officeDocument/2006/bibliography"/>
   </ds:schemaRefs>

</xml_diff>

<commit_message>
Completed Try-Catch statement section
</commit_message>
<xml_diff>
--- a/Content/4-Loops and Statements.docx
+++ b/Content/4-Loops and Statements.docx
@@ -285,10 +285,10 @@
             <v:path o:extrusionok="f" gradientshapeok="t" o:connecttype="rect"/>
             <o:lock v:ext="edit" aspectratio="t"/>
           </v:shapetype>
-          <v:shape id="_x0000_i1025" type="#_x0000_t75" style="width:396.75pt;height:206.05pt" o:ole="">
+          <v:shape id="_x0000_i1025" type="#_x0000_t75" style="width:396.75pt;height:206.25pt" o:ole="">
             <v:imagedata r:id="rId7" o:title=""/>
           </v:shape>
-          <o:OLEObject Type="Embed" ProgID="Word.OpenDocumentText.12" ShapeID="_x0000_i1025" DrawAspect="Content" ObjectID="_1592385095" r:id="rId8"/>
+          <o:OLEObject Type="Embed" ProgID="Word.OpenDocumentText.12" ShapeID="_x0000_i1025" DrawAspect="Content" ObjectID="_1592395248" r:id="rId8"/>
         </w:object>
       </w:r>
     </w:p>
@@ -417,10 +417,10 @@
       </w:pPr>
       <w:r>
         <w:object w:dxaOrig="9026" w:dyaOrig="4460">
-          <v:shape id="_x0000_i1026" type="#_x0000_t75" style="width:396.75pt;height:196.15pt" o:ole="">
+          <v:shape id="_x0000_i1026" type="#_x0000_t75" style="width:396.75pt;height:196.5pt" o:ole="">
             <v:imagedata r:id="rId9" o:title=""/>
           </v:shape>
-          <o:OLEObject Type="Embed" ProgID="Word.OpenDocumentText.12" ShapeID="_x0000_i1026" DrawAspect="Content" ObjectID="_1592385096" r:id="rId10"/>
+          <o:OLEObject Type="Embed" ProgID="Word.OpenDocumentText.12" ShapeID="_x0000_i1026" DrawAspect="Content" ObjectID="_1592395249" r:id="rId10"/>
         </w:object>
       </w:r>
     </w:p>
@@ -505,10 +505,10 @@
       </w:pPr>
       <w:r>
         <w:object w:dxaOrig="9026" w:dyaOrig="901">
-          <v:shape id="_x0000_i1027" type="#_x0000_t75" style="width:396.75pt;height:39.7pt" o:ole="">
+          <v:shape id="_x0000_i1027" type="#_x0000_t75" style="width:396.75pt;height:39.75pt" o:ole="">
             <v:imagedata r:id="rId11" o:title=""/>
           </v:shape>
-          <o:OLEObject Type="Embed" ProgID="Word.OpenDocumentText.12" ShapeID="_x0000_i1027" DrawAspect="Content" ObjectID="_1592385097" r:id="rId12"/>
+          <o:OLEObject Type="Embed" ProgID="Word.OpenDocumentText.12" ShapeID="_x0000_i1027" DrawAspect="Content" ObjectID="_1592395250" r:id="rId12"/>
         </w:object>
       </w:r>
     </w:p>
@@ -756,10 +756,10 @@
       </w:pPr>
       <w:r>
         <w:object w:dxaOrig="9026" w:dyaOrig="890">
-          <v:shape id="_x0000_i1028" type="#_x0000_t75" style="width:396.75pt;height:39.25pt" o:ole="">
+          <v:shape id="_x0000_i1028" type="#_x0000_t75" style="width:396.75pt;height:39pt" o:ole="">
             <v:imagedata r:id="rId13" o:title=""/>
           </v:shape>
-          <o:OLEObject Type="Embed" ProgID="Word.OpenDocumentText.12" ShapeID="_x0000_i1028" DrawAspect="Content" ObjectID="_1592385098" r:id="rId14"/>
+          <o:OLEObject Type="Embed" ProgID="Word.OpenDocumentText.12" ShapeID="_x0000_i1028" DrawAspect="Content" ObjectID="_1592395251" r:id="rId14"/>
         </w:object>
       </w:r>
     </w:p>
@@ -821,7 +821,7 @@
           <v:shape id="_x0000_i1029" type="#_x0000_t75" style="width:396.75pt;height:3in" o:ole="">
             <v:imagedata r:id="rId15" o:title=""/>
           </v:shape>
-          <o:OLEObject Type="Embed" ProgID="Word.OpenDocumentText.12" ShapeID="_x0000_i1029" DrawAspect="Content" ObjectID="_1592385099" r:id="rId16"/>
+          <o:OLEObject Type="Embed" ProgID="Word.OpenDocumentText.12" ShapeID="_x0000_i1029" DrawAspect="Content" ObjectID="_1592395252" r:id="rId16"/>
         </w:object>
       </w:r>
       <w:r>
@@ -963,10 +963,10 @@
       </w:pPr>
       <w:r>
         <w:object w:dxaOrig="9026" w:dyaOrig="3570">
-          <v:shape id="_x0000_i1030" type="#_x0000_t75" style="width:396.75pt;height:156.9pt" o:ole="">
+          <v:shape id="_x0000_i1030" type="#_x0000_t75" style="width:396.75pt;height:156.75pt" o:ole="">
             <v:imagedata r:id="rId17" o:title=""/>
           </v:shape>
-          <o:OLEObject Type="Embed" ProgID="Word.OpenDocumentText.12" ShapeID="_x0000_i1030" DrawAspect="Content" ObjectID="_1592385100" r:id="rId18"/>
+          <o:OLEObject Type="Embed" ProgID="Word.OpenDocumentText.12" ShapeID="_x0000_i1030" DrawAspect="Content" ObjectID="_1592395253" r:id="rId18"/>
         </w:object>
       </w:r>
     </w:p>
@@ -1068,10 +1068,10 @@
       </w:pPr>
       <w:r>
         <w:object w:dxaOrig="9026" w:dyaOrig="4015">
-          <v:shape id="_x0000_i1031" type="#_x0000_t75" style="width:396.75pt;height:176.3pt" o:ole="">
+          <v:shape id="_x0000_i1031" type="#_x0000_t75" style="width:396.75pt;height:176.25pt" o:ole="">
             <v:imagedata r:id="rId19" o:title=""/>
           </v:shape>
-          <o:OLEObject Type="Embed" ProgID="Word.OpenDocumentText.12" ShapeID="_x0000_i1031" DrawAspect="Content" ObjectID="_1592385101" r:id="rId20"/>
+          <o:OLEObject Type="Embed" ProgID="Word.OpenDocumentText.12" ShapeID="_x0000_i1031" DrawAspect="Content" ObjectID="_1592395254" r:id="rId20"/>
         </w:object>
       </w:r>
     </w:p>
@@ -1110,13 +1110,104 @@
         <w:spacing w:after="0"/>
       </w:pPr>
       <w:r>
-        <w:t>C# and Java make heavy use of try-catch statement to handle potentially volatile</w:t>
-      </w:r>
-      <w:bookmarkStart w:id="7" w:name="_GoBack"/>
-      <w:bookmarkEnd w:id="7"/>
-      <w:r>
-        <w:t xml:space="preserve"> code.</w:t>
-      </w:r>
+        <w:t>C# and Java make heavy use of try-catch statement to handle potentially volatile code.</w:t>
+      </w:r>
+      <w:r>
+        <w:t xml:space="preserve"> C++ can do the same though the use is not quite as widespread. Still it is a very useful tool to have and is necessary with certain libraries such as C++ Accelerated Massive Parallelism (C++ AMP). The implementation of a try-catch statement is as follows:</w:t>
+      </w:r>
+    </w:p>
+    <w:p>
+      <w:pPr>
+        <w:spacing w:after="0"/>
+      </w:pPr>
+    </w:p>
+    <w:bookmarkStart w:id="7" w:name="_MON_1592394807"/>
+    <w:bookmarkEnd w:id="7"/>
+    <w:p>
+      <w:pPr>
+        <w:spacing w:after="0"/>
+      </w:pPr>
+      <w:r>
+        <w:object w:dxaOrig="9026" w:dyaOrig="2013">
+          <v:shape id="_x0000_i1032" type="#_x0000_t75" style="width:396.75pt;height:88.5pt" o:ole="">
+            <v:imagedata r:id="rId21" o:title=""/>
+          </v:shape>
+          <o:OLEObject Type="Embed" ProgID="Word.OpenDocumentText.12" ShapeID="_x0000_i1032" DrawAspect="Content" ObjectID="_1592395255" r:id="rId22"/>
+        </w:object>
+      </w:r>
+    </w:p>
+    <w:p>
+      <w:pPr>
+        <w:spacing w:after="0"/>
+      </w:pPr>
+      <w:r>
+        <w:lastRenderedPageBreak/>
+        <w:t>As we can see above, the first part of the statement is the try section. In here we attempt to run some code that may or may not work. This could be something such as a network request that may time out or fail to connect. Should this happen we throw the appropriate exception, which moves us on to the next section.</w:t>
+      </w:r>
+    </w:p>
+    <w:p>
+      <w:pPr>
+        <w:spacing w:after="0"/>
+      </w:pPr>
+    </w:p>
+    <w:p>
+      <w:pPr>
+        <w:spacing w:after="0"/>
+      </w:pPr>
+      <w:r>
+        <w:t>The catch section handles the exceptions thrown during the try. If no exceptions are thrown then we never enter the catch. We can chain catches as well so we can handle specific exceptions as they are thrown.</w:t>
+      </w:r>
+    </w:p>
+    <w:p>
+      <w:pPr>
+        <w:spacing w:after="0"/>
+      </w:pPr>
+    </w:p>
+    <w:bookmarkStart w:id="8" w:name="_MON_1592395091"/>
+    <w:bookmarkEnd w:id="8"/>
+    <w:p>
+      <w:pPr>
+        <w:spacing w:after="0"/>
+      </w:pPr>
+      <w:r>
+        <w:object w:dxaOrig="9026" w:dyaOrig="3793">
+          <v:shape id="_x0000_i1033" type="#_x0000_t75" style="width:396.75pt;height:167.25pt" o:ole="">
+            <v:imagedata r:id="rId23" o:title=""/>
+          </v:shape>
+          <o:OLEObject Type="Embed" ProgID="Word.OpenDocumentText.12" ShapeID="_x0000_i1033" DrawAspect="Content" ObjectID="_1592395256" r:id="rId24"/>
+        </w:object>
+      </w:r>
+    </w:p>
+    <w:p>
+      <w:pPr>
+        <w:spacing w:after="0"/>
+      </w:pPr>
+    </w:p>
+    <w:p>
+      <w:pPr>
+        <w:spacing w:after="0"/>
+      </w:pPr>
+    </w:p>
+    <w:p>
+      <w:pPr>
+        <w:spacing w:after="0"/>
+        <w:rPr>
+          <w:b/>
+        </w:rPr>
+      </w:pPr>
+      <w:r>
+        <w:rPr>
+          <w:b/>
+        </w:rPr>
+        <w:t>Exercises</w:t>
+      </w:r>
+    </w:p>
+    <w:p>
+      <w:pPr>
+        <w:spacing w:after="0"/>
+      </w:pPr>
+      <w:bookmarkStart w:id="9" w:name="_GoBack"/>
+      <w:bookmarkEnd w:id="9"/>
     </w:p>
     <w:sectPr>
       <w:pgSz w:w="11906" w:h="16838"/>
@@ -3151,7 +3242,7 @@
 </file>
 
 <file path=customXml/itemProps1.xml><?xml version="1.0" encoding="utf-8"?>
-<ds:datastoreItem xmlns:ds="http://schemas.openxmlformats.org/officeDocument/2006/customXml" ds:itemID="{2ECFC3C5-9C7A-49C2-8BD5-ACFCA8390C3F}">
+<ds:datastoreItem xmlns:ds="http://schemas.openxmlformats.org/officeDocument/2006/customXml" ds:itemID="{09936304-8EC9-4E3B-A6B8-B111655D79AD}">
   <ds:schemaRefs>
     <ds:schemaRef ds:uri="http://schemas.openxmlformats.org/officeDocument/2006/bibliography"/>
   </ds:schemaRefs>

</xml_diff>

<commit_message>
Finished worksheet on Loops and Statements
</commit_message>
<xml_diff>
--- a/Content/4-Loops and Statements.docx
+++ b/Content/4-Loops and Statements.docx
@@ -285,10 +285,10 @@
             <v:path o:extrusionok="f" gradientshapeok="t" o:connecttype="rect"/>
             <o:lock v:ext="edit" aspectratio="t"/>
           </v:shapetype>
-          <v:shape id="_x0000_i1025" type="#_x0000_t75" style="width:396.75pt;height:206.25pt" o:ole="">
+          <v:shape id="_x0000_i1025" type="#_x0000_t75" style="width:396.75pt;height:206.05pt" o:ole="">
             <v:imagedata r:id="rId7" o:title=""/>
           </v:shape>
-          <o:OLEObject Type="Embed" ProgID="Word.OpenDocumentText.12" ShapeID="_x0000_i1025" DrawAspect="Content" ObjectID="_1592395248" r:id="rId8"/>
+          <o:OLEObject Type="Embed" ProgID="Word.OpenDocumentText.12" ShapeID="_x0000_i1025" DrawAspect="Content" ObjectID="_1592397530" r:id="rId8"/>
         </w:object>
       </w:r>
     </w:p>
@@ -417,10 +417,10 @@
       </w:pPr>
       <w:r>
         <w:object w:dxaOrig="9026" w:dyaOrig="4460">
-          <v:shape id="_x0000_i1026" type="#_x0000_t75" style="width:396.75pt;height:196.5pt" o:ole="">
+          <v:shape id="_x0000_i1026" type="#_x0000_t75" style="width:396.75pt;height:196.15pt" o:ole="">
             <v:imagedata r:id="rId9" o:title=""/>
           </v:shape>
-          <o:OLEObject Type="Embed" ProgID="Word.OpenDocumentText.12" ShapeID="_x0000_i1026" DrawAspect="Content" ObjectID="_1592395249" r:id="rId10"/>
+          <o:OLEObject Type="Embed" ProgID="Word.OpenDocumentText.12" ShapeID="_x0000_i1026" DrawAspect="Content" ObjectID="_1592397531" r:id="rId10"/>
         </w:object>
       </w:r>
     </w:p>
@@ -505,10 +505,10 @@
       </w:pPr>
       <w:r>
         <w:object w:dxaOrig="9026" w:dyaOrig="901">
-          <v:shape id="_x0000_i1027" type="#_x0000_t75" style="width:396.75pt;height:39.75pt" o:ole="">
+          <v:shape id="_x0000_i1027" type="#_x0000_t75" style="width:396.75pt;height:39.7pt" o:ole="">
             <v:imagedata r:id="rId11" o:title=""/>
           </v:shape>
-          <o:OLEObject Type="Embed" ProgID="Word.OpenDocumentText.12" ShapeID="_x0000_i1027" DrawAspect="Content" ObjectID="_1592395250" r:id="rId12"/>
+          <o:OLEObject Type="Embed" ProgID="Word.OpenDocumentText.12" ShapeID="_x0000_i1027" DrawAspect="Content" ObjectID="_1592397532" r:id="rId12"/>
         </w:object>
       </w:r>
     </w:p>
@@ -756,10 +756,10 @@
       </w:pPr>
       <w:r>
         <w:object w:dxaOrig="9026" w:dyaOrig="890">
-          <v:shape id="_x0000_i1028" type="#_x0000_t75" style="width:396.75pt;height:39pt" o:ole="">
+          <v:shape id="_x0000_i1028" type="#_x0000_t75" style="width:396.75pt;height:39.25pt" o:ole="">
             <v:imagedata r:id="rId13" o:title=""/>
           </v:shape>
-          <o:OLEObject Type="Embed" ProgID="Word.OpenDocumentText.12" ShapeID="_x0000_i1028" DrawAspect="Content" ObjectID="_1592395251" r:id="rId14"/>
+          <o:OLEObject Type="Embed" ProgID="Word.OpenDocumentText.12" ShapeID="_x0000_i1028" DrawAspect="Content" ObjectID="_1592397533" r:id="rId14"/>
         </w:object>
       </w:r>
     </w:p>
@@ -821,7 +821,7 @@
           <v:shape id="_x0000_i1029" type="#_x0000_t75" style="width:396.75pt;height:3in" o:ole="">
             <v:imagedata r:id="rId15" o:title=""/>
           </v:shape>
-          <o:OLEObject Type="Embed" ProgID="Word.OpenDocumentText.12" ShapeID="_x0000_i1029" DrawAspect="Content" ObjectID="_1592395252" r:id="rId16"/>
+          <o:OLEObject Type="Embed" ProgID="Word.OpenDocumentText.12" ShapeID="_x0000_i1029" DrawAspect="Content" ObjectID="_1592397534" r:id="rId16"/>
         </w:object>
       </w:r>
       <w:r>
@@ -963,10 +963,10 @@
       </w:pPr>
       <w:r>
         <w:object w:dxaOrig="9026" w:dyaOrig="3570">
-          <v:shape id="_x0000_i1030" type="#_x0000_t75" style="width:396.75pt;height:156.75pt" o:ole="">
+          <v:shape id="_x0000_i1030" type="#_x0000_t75" style="width:396.75pt;height:156.9pt" o:ole="">
             <v:imagedata r:id="rId17" o:title=""/>
           </v:shape>
-          <o:OLEObject Type="Embed" ProgID="Word.OpenDocumentText.12" ShapeID="_x0000_i1030" DrawAspect="Content" ObjectID="_1592395253" r:id="rId18"/>
+          <o:OLEObject Type="Embed" ProgID="Word.OpenDocumentText.12" ShapeID="_x0000_i1030" DrawAspect="Content" ObjectID="_1592397535" r:id="rId18"/>
         </w:object>
       </w:r>
     </w:p>
@@ -1068,10 +1068,10 @@
       </w:pPr>
       <w:r>
         <w:object w:dxaOrig="9026" w:dyaOrig="4015">
-          <v:shape id="_x0000_i1031" type="#_x0000_t75" style="width:396.75pt;height:176.25pt" o:ole="">
+          <v:shape id="_x0000_i1031" type="#_x0000_t75" style="width:396.75pt;height:176.3pt" o:ole="">
             <v:imagedata r:id="rId19" o:title=""/>
           </v:shape>
-          <o:OLEObject Type="Embed" ProgID="Word.OpenDocumentText.12" ShapeID="_x0000_i1031" DrawAspect="Content" ObjectID="_1592395254" r:id="rId20"/>
+          <o:OLEObject Type="Embed" ProgID="Word.OpenDocumentText.12" ShapeID="_x0000_i1031" DrawAspect="Content" ObjectID="_1592397536" r:id="rId20"/>
         </w:object>
       </w:r>
     </w:p>
@@ -1110,7 +1110,28 @@
         <w:spacing w:after="0"/>
       </w:pPr>
       <w:r>
-        <w:t>C# and Java make heavy use of try-catch statement to handle potentially volatile code.</w:t>
+        <w:t xml:space="preserve">C# and Java make heavy use of </w:t>
+      </w:r>
+      <w:r>
+        <w:rPr>
+          <w:color w:val="00B0F0"/>
+        </w:rPr>
+        <w:t>try-catch statement</w:t>
+      </w:r>
+      <w:r>
+        <w:rPr>
+          <w:color w:val="00B0F0"/>
+        </w:rPr>
+        <w:t>s</w:t>
+      </w:r>
+      <w:r>
+        <w:rPr>
+          <w:color w:val="00B0F0"/>
+        </w:rPr>
+        <w:t xml:space="preserve"> </w:t>
+      </w:r>
+      <w:r>
+        <w:t>to handle potentially volatile code.</w:t>
       </w:r>
       <w:r>
         <w:t xml:space="preserve"> C++ can do the same though the use is not quite as widespread. Still it is a very useful tool to have and is necessary with certain libraries such as C++ Accelerated Massive Parallelism (C++ AMP). The implementation of a try-catch statement is as follows:</w:t>
@@ -1129,10 +1150,10 @@
       </w:pPr>
       <w:r>
         <w:object w:dxaOrig="9026" w:dyaOrig="2013">
-          <v:shape id="_x0000_i1032" type="#_x0000_t75" style="width:396.75pt;height:88.5pt" o:ole="">
+          <v:shape id="_x0000_i1032" type="#_x0000_t75" style="width:396.75pt;height:88.9pt" o:ole="">
             <v:imagedata r:id="rId21" o:title=""/>
           </v:shape>
-          <o:OLEObject Type="Embed" ProgID="Word.OpenDocumentText.12" ShapeID="_x0000_i1032" DrawAspect="Content" ObjectID="_1592395255" r:id="rId22"/>
+          <o:OLEObject Type="Embed" ProgID="Word.OpenDocumentText.12" ShapeID="_x0000_i1032" DrawAspect="Content" ObjectID="_1592397537" r:id="rId22"/>
         </w:object>
       </w:r>
     </w:p>
@@ -1142,20 +1163,92 @@
       </w:pPr>
       <w:r>
         <w:lastRenderedPageBreak/>
-        <w:t>As we can see above, the first part of the statement is the try section. In here we attempt to run some code that may or may not work. This could be something such as a network request that may time out or fail to connect. Should this happen we throw the appropriate exception, which moves us on to the next section.</w:t>
-      </w:r>
-    </w:p>
-    <w:p>
-      <w:pPr>
-        <w:spacing w:after="0"/>
-      </w:pPr>
-    </w:p>
-    <w:p>
-      <w:pPr>
-        <w:spacing w:after="0"/>
-      </w:pPr>
-      <w:r>
-        <w:t>The catch section handles the exceptions thrown during the try. If no exceptions are thrown then we never enter the catch. We can chain catches as well so we can handle specific exceptions as they are thrown.</w:t>
+        <w:t xml:space="preserve">As we can see above, the first part of the statement is the </w:t>
+      </w:r>
+      <w:r>
+        <w:rPr>
+          <w:color w:val="00B0F0"/>
+        </w:rPr>
+        <w:t xml:space="preserve">try </w:t>
+      </w:r>
+      <w:r>
+        <w:t xml:space="preserve">section. In here we attempt to run some code that may or may not work. This could be something such as a network request that may time out or fail to connect. Should this happen we throw the appropriate </w:t>
+      </w:r>
+      <w:r>
+        <w:rPr>
+          <w:color w:val="00B0F0"/>
+        </w:rPr>
+        <w:t>exception</w:t>
+      </w:r>
+      <w:r>
+        <w:t>, which moves us on to the next section.</w:t>
+      </w:r>
+    </w:p>
+    <w:p>
+      <w:pPr>
+        <w:spacing w:after="0"/>
+      </w:pPr>
+    </w:p>
+    <w:p>
+      <w:pPr>
+        <w:spacing w:after="0"/>
+      </w:pPr>
+      <w:r>
+        <w:t xml:space="preserve">The </w:t>
+      </w:r>
+      <w:r>
+        <w:rPr>
+          <w:color w:val="00B0F0"/>
+        </w:rPr>
+        <w:t xml:space="preserve">catch </w:t>
+      </w:r>
+      <w:r>
+        <w:t xml:space="preserve">section handles the </w:t>
+      </w:r>
+      <w:r>
+        <w:rPr>
+          <w:color w:val="00B0F0"/>
+        </w:rPr>
+        <w:t xml:space="preserve">exceptions </w:t>
+      </w:r>
+      <w:r>
+        <w:t xml:space="preserve">thrown during the </w:t>
+      </w:r>
+      <w:r>
+        <w:rPr>
+          <w:color w:val="00B0F0"/>
+        </w:rPr>
+        <w:t>try</w:t>
+      </w:r>
+      <w:r>
+        <w:t xml:space="preserve">. If no </w:t>
+      </w:r>
+      <w:r>
+        <w:rPr>
+          <w:color w:val="00B0F0"/>
+        </w:rPr>
+        <w:t xml:space="preserve">exceptions </w:t>
+      </w:r>
+      <w:r>
+        <w:t xml:space="preserve">are thrown then we never enter the catch. We can chain </w:t>
+      </w:r>
+      <w:r>
+        <w:rPr>
+          <w:color w:val="00B0F0"/>
+        </w:rPr>
+        <w:t xml:space="preserve">catches </w:t>
+      </w:r>
+      <w:r>
+        <w:t xml:space="preserve">as well so we can handle specific </w:t>
+      </w:r>
+      <w:r>
+        <w:rPr>
+          <w:color w:val="00B0F0"/>
+        </w:rPr>
+        <w:t xml:space="preserve">exceptions </w:t>
+      </w:r>
+      <w:r>
+        <w:t>as they are thrown.</w:t>
       </w:r>
     </w:p>
     <w:p>
@@ -1171,10 +1264,10 @@
       </w:pPr>
       <w:r>
         <w:object w:dxaOrig="9026" w:dyaOrig="3793">
-          <v:shape id="_x0000_i1033" type="#_x0000_t75" style="width:396.75pt;height:167.25pt" o:ole="">
+          <v:shape id="_x0000_i1033" type="#_x0000_t75" style="width:396.75pt;height:166.85pt" o:ole="">
             <v:imagedata r:id="rId23" o:title=""/>
           </v:shape>
-          <o:OLEObject Type="Embed" ProgID="Word.OpenDocumentText.12" ShapeID="_x0000_i1033" DrawAspect="Content" ObjectID="_1592395256" r:id="rId24"/>
+          <o:OLEObject Type="Embed" ProgID="Word.OpenDocumentText.12" ShapeID="_x0000_i1033" DrawAspect="Content" ObjectID="_1592397538" r:id="rId24"/>
         </w:object>
       </w:r>
     </w:p>
@@ -1204,10 +1297,403 @@
     </w:p>
     <w:p>
       <w:pPr>
-        <w:spacing w:after="0"/>
-      </w:pPr>
+        <w:pStyle w:val="ListParagraph"/>
+        <w:numPr>
+          <w:ilvl w:val="0"/>
+          <w:numId w:val="12"/>
+        </w:numPr>
+        <w:spacing w:after="0"/>
+      </w:pPr>
+      <w:r>
+        <w:t>Create a program that prints the same message 100 times. The message can be anything you want.</w:t>
+      </w:r>
+    </w:p>
+    <w:p>
+      <w:pPr>
+        <w:pStyle w:val="ListParagraph"/>
+        <w:numPr>
+          <w:ilvl w:val="0"/>
+          <w:numId w:val="12"/>
+        </w:numPr>
+        <w:spacing w:after="0"/>
+      </w:pPr>
+      <w:r>
+        <w:t>Create a program that takes two numbers from the user as input, adds them together, and then prints the result. Create the program in a loop so it can continue forever unless the user enters -1.</w:t>
+      </w:r>
+    </w:p>
+    <w:p>
+      <w:pPr>
+        <w:pStyle w:val="ListParagraph"/>
+        <w:numPr>
+          <w:ilvl w:val="0"/>
+          <w:numId w:val="12"/>
+        </w:numPr>
+        <w:spacing w:after="0"/>
+      </w:pPr>
+      <w:r>
+        <w:t xml:space="preserve">Create a program that checks the users input (a number between 1 and 10) and outputs a different string. Use </w:t>
+      </w:r>
+      <w:r>
+        <w:rPr>
+          <w:color w:val="00B0F0"/>
+        </w:rPr>
+        <w:t xml:space="preserve">if statements </w:t>
+      </w:r>
+      <w:r>
+        <w:t>for this exercise.</w:t>
+      </w:r>
+    </w:p>
+    <w:p>
+      <w:pPr>
+        <w:pStyle w:val="ListParagraph"/>
+        <w:numPr>
+          <w:ilvl w:val="0"/>
+          <w:numId w:val="12"/>
+        </w:numPr>
+        <w:spacing w:after="0"/>
+      </w:pPr>
+      <w:r>
+        <w:t xml:space="preserve">Do the same as above but replace </w:t>
+      </w:r>
+      <w:proofErr w:type="gramStart"/>
+      <w:r>
+        <w:t>all of the</w:t>
+      </w:r>
+      <w:proofErr w:type="gramEnd"/>
+      <w:r>
+        <w:t xml:space="preserve"> </w:t>
+      </w:r>
+      <w:r>
+        <w:rPr>
+          <w:color w:val="00B0F0"/>
+        </w:rPr>
+        <w:t xml:space="preserve">if statements </w:t>
+      </w:r>
+      <w:r>
+        <w:t xml:space="preserve">with a single </w:t>
+      </w:r>
+      <w:r>
+        <w:rPr>
+          <w:color w:val="00B0F0"/>
+        </w:rPr>
+        <w:t>switch statement</w:t>
+      </w:r>
+      <w:r>
+        <w:t>.</w:t>
+      </w:r>
+    </w:p>
+    <w:p>
+      <w:pPr>
+        <w:spacing w:after="0"/>
+      </w:pPr>
+    </w:p>
+    <w:p>
+      <w:pPr>
+        <w:spacing w:after="0"/>
+      </w:pPr>
+    </w:p>
+    <w:p>
+      <w:pPr>
+        <w:spacing w:after="0"/>
+        <w:rPr>
+          <w:b/>
+        </w:rPr>
+      </w:pPr>
+      <w:r>
+        <w:rPr>
+          <w:b/>
+        </w:rPr>
+        <w:t>Summary</w:t>
+      </w:r>
+    </w:p>
+    <w:p>
+      <w:pPr>
+        <w:pStyle w:val="ListParagraph"/>
+        <w:numPr>
+          <w:ilvl w:val="0"/>
+          <w:numId w:val="13"/>
+        </w:numPr>
+        <w:spacing w:after="0"/>
+      </w:pPr>
+      <w:r>
+        <w:rPr>
+          <w:color w:val="00B0F0"/>
+        </w:rPr>
+        <w:t xml:space="preserve">For loops </w:t>
+      </w:r>
+      <w:r>
+        <w:t xml:space="preserve">have three parts to them, initialisation, testing condition and operation. </w:t>
+      </w:r>
+    </w:p>
+    <w:p>
+      <w:pPr>
+        <w:pStyle w:val="ListParagraph"/>
+        <w:numPr>
+          <w:ilvl w:val="0"/>
+          <w:numId w:val="13"/>
+        </w:numPr>
+        <w:spacing w:after="0"/>
+      </w:pPr>
+      <w:r>
+        <w:t xml:space="preserve">If you have lots of repeat code, then you can probably replace it with </w:t>
+      </w:r>
+      <w:proofErr w:type="gramStart"/>
+      <w:r>
+        <w:t xml:space="preserve">a </w:t>
+      </w:r>
+      <w:r>
+        <w:rPr>
+          <w:color w:val="00B0F0"/>
+        </w:rPr>
+        <w:t>for</w:t>
+      </w:r>
+      <w:proofErr w:type="gramEnd"/>
+      <w:r>
+        <w:rPr>
+          <w:color w:val="00B0F0"/>
+        </w:rPr>
+        <w:t xml:space="preserve"> loop</w:t>
+      </w:r>
+      <w:r>
+        <w:t>.</w:t>
+      </w:r>
+    </w:p>
+    <w:p>
+      <w:pPr>
+        <w:pStyle w:val="ListParagraph"/>
+        <w:numPr>
+          <w:ilvl w:val="0"/>
+          <w:numId w:val="13"/>
+        </w:numPr>
+        <w:spacing w:after="0"/>
+      </w:pPr>
+      <w:r>
+        <w:rPr>
+          <w:color w:val="00B0F0"/>
+        </w:rPr>
+        <w:t xml:space="preserve">While loops </w:t>
+      </w:r>
+      <w:r>
+        <w:t>have a single testing condition that determine if it loops again. When this condition is false, the loop ends.</w:t>
+      </w:r>
+    </w:p>
+    <w:p>
+      <w:pPr>
+        <w:pStyle w:val="ListParagraph"/>
+        <w:numPr>
+          <w:ilvl w:val="0"/>
+          <w:numId w:val="13"/>
+        </w:numPr>
+        <w:spacing w:after="0"/>
+      </w:pPr>
+      <w:r>
+        <w:rPr>
+          <w:color w:val="00B0F0"/>
+        </w:rPr>
+        <w:t>Do</w:t>
+      </w:r>
+      <w:r>
+        <w:rPr>
+          <w:color w:val="00B0F0"/>
+        </w:rPr>
+        <w:t>-while</w:t>
+      </w:r>
+      <w:r>
+        <w:rPr>
+          <w:color w:val="00B0F0"/>
+        </w:rPr>
+        <w:t xml:space="preserve"> loops </w:t>
+      </w:r>
+      <w:r>
+        <w:t xml:space="preserve">are the same as </w:t>
+      </w:r>
+      <w:r>
+        <w:rPr>
+          <w:color w:val="00B0F0"/>
+        </w:rPr>
+        <w:t xml:space="preserve">while loops </w:t>
+      </w:r>
+      <w:r>
+        <w:t xml:space="preserve">but the process is reversed. A </w:t>
+      </w:r>
+      <w:r>
+        <w:rPr>
+          <w:color w:val="00B0F0"/>
+        </w:rPr>
+        <w:t xml:space="preserve">do-while loop </w:t>
+      </w:r>
+      <w:r>
+        <w:t>runs the code then checks the testing conditio</w:t>
+      </w:r>
       <w:bookmarkStart w:id="9" w:name="_GoBack"/>
       <w:bookmarkEnd w:id="9"/>
+      <w:r>
+        <w:t xml:space="preserve">n. A </w:t>
+      </w:r>
+      <w:r>
+        <w:rPr>
+          <w:color w:val="00B0F0"/>
+        </w:rPr>
+        <w:t xml:space="preserve">while loop </w:t>
+      </w:r>
+      <w:r>
+        <w:t>checks the testing condition, then runs the code.</w:t>
+      </w:r>
+    </w:p>
+    <w:p>
+      <w:pPr>
+        <w:pStyle w:val="ListParagraph"/>
+        <w:numPr>
+          <w:ilvl w:val="0"/>
+          <w:numId w:val="13"/>
+        </w:numPr>
+        <w:spacing w:after="0"/>
+      </w:pPr>
+      <w:r>
+        <w:rPr>
+          <w:color w:val="00B0F0"/>
+        </w:rPr>
+        <w:t xml:space="preserve">If statements </w:t>
+      </w:r>
+      <w:r>
+        <w:t>check if a testing condition is true. If it is, then the code is run.</w:t>
+      </w:r>
+    </w:p>
+    <w:p>
+      <w:pPr>
+        <w:pStyle w:val="ListParagraph"/>
+        <w:numPr>
+          <w:ilvl w:val="0"/>
+          <w:numId w:val="13"/>
+        </w:numPr>
+        <w:spacing w:after="0"/>
+      </w:pPr>
+      <w:r>
+        <w:t xml:space="preserve">We can attach </w:t>
+      </w:r>
+      <w:r>
+        <w:rPr>
+          <w:color w:val="00B0F0"/>
+        </w:rPr>
+        <w:t xml:space="preserve">else statements </w:t>
+      </w:r>
+      <w:r>
+        <w:t>to the end to handle instances where the testing condition is false.</w:t>
+      </w:r>
+    </w:p>
+    <w:p>
+      <w:pPr>
+        <w:pStyle w:val="ListParagraph"/>
+        <w:numPr>
+          <w:ilvl w:val="0"/>
+          <w:numId w:val="13"/>
+        </w:numPr>
+        <w:spacing w:after="0"/>
+      </w:pPr>
+      <w:r>
+        <w:lastRenderedPageBreak/>
+        <w:t xml:space="preserve">We can chain link </w:t>
+      </w:r>
+      <w:r>
+        <w:rPr>
+          <w:color w:val="00B0F0"/>
+        </w:rPr>
+        <w:t xml:space="preserve">if-else statements </w:t>
+      </w:r>
+      <w:r>
+        <w:t>together to create a large number of checks against different conditions.</w:t>
+      </w:r>
+    </w:p>
+    <w:p>
+      <w:pPr>
+        <w:pStyle w:val="ListParagraph"/>
+        <w:numPr>
+          <w:ilvl w:val="0"/>
+          <w:numId w:val="13"/>
+        </w:numPr>
+        <w:spacing w:after="0"/>
+      </w:pPr>
+      <w:r>
+        <w:t xml:space="preserve">A </w:t>
+      </w:r>
+      <w:r>
+        <w:rPr>
+          <w:color w:val="00B0F0"/>
+        </w:rPr>
+        <w:t xml:space="preserve">switch statement </w:t>
+      </w:r>
+      <w:r>
+        <w:t>takes a single condition and uses that to choose which block of code to run.</w:t>
+      </w:r>
+    </w:p>
+    <w:p>
+      <w:pPr>
+        <w:pStyle w:val="ListParagraph"/>
+        <w:numPr>
+          <w:ilvl w:val="0"/>
+          <w:numId w:val="13"/>
+        </w:numPr>
+        <w:spacing w:after="0"/>
+      </w:pPr>
+      <w:r>
+        <w:t xml:space="preserve">A </w:t>
+      </w:r>
+      <w:r>
+        <w:rPr>
+          <w:color w:val="00B0F0"/>
+        </w:rPr>
+        <w:t xml:space="preserve">switch statement </w:t>
+      </w:r>
+      <w:r>
+        <w:t>can be thought of as a large collection of if-else statements, just a lot neater and easier to manage.</w:t>
+      </w:r>
+    </w:p>
+    <w:p>
+      <w:pPr>
+        <w:pStyle w:val="ListParagraph"/>
+        <w:numPr>
+          <w:ilvl w:val="0"/>
+          <w:numId w:val="13"/>
+        </w:numPr>
+        <w:spacing w:after="0"/>
+      </w:pPr>
+      <w:r>
+        <w:rPr>
+          <w:color w:val="00B0F0"/>
+        </w:rPr>
+        <w:t xml:space="preserve">Try-Catch statements </w:t>
+      </w:r>
+      <w:r>
+        <w:t xml:space="preserve">try section where it attempts to run some code, and one to several catch section to manage the individual </w:t>
+      </w:r>
+      <w:r>
+        <w:rPr>
+          <w:color w:val="00B0F0"/>
+        </w:rPr>
+        <w:t xml:space="preserve">exceptions </w:t>
+      </w:r>
+      <w:r>
+        <w:t xml:space="preserve">that may be thrown. </w:t>
+      </w:r>
+    </w:p>
+    <w:p>
+      <w:pPr>
+        <w:pStyle w:val="ListParagraph"/>
+        <w:numPr>
+          <w:ilvl w:val="0"/>
+          <w:numId w:val="13"/>
+        </w:numPr>
+        <w:spacing w:after="0"/>
+      </w:pPr>
+      <w:r>
+        <w:rPr>
+          <w:color w:val="00B0F0"/>
+        </w:rPr>
+        <w:t xml:space="preserve">Try-Catch statements </w:t>
+      </w:r>
+      <w:r>
+        <w:t>are very useful for handling and managing potentially volatile code.</w:t>
+      </w:r>
     </w:p>
     <w:sectPr>
       <w:pgSz w:w="11906" w:h="16838"/>
@@ -1475,6 +1961,119 @@
     </w:lvl>
   </w:abstractNum>
   <w:abstractNum w:abstractNumId="2">
+    <w:nsid w:val="13B835BD"/>
+    <w:multiLevelType w:val="hybridMultilevel"/>
+    <w:tmpl w:val="ACD279A4"/>
+    <w:lvl w:ilvl="0" w:tplc="08090001">
+      <w:start w:val="1"/>
+      <w:numFmt w:val="bullet"/>
+      <w:lvlText w:val=""/>
+      <w:lvlJc w:val="left"/>
+      <w:pPr>
+        <w:ind w:left="720" w:hanging="360"/>
+      </w:pPr>
+      <w:rPr>
+        <w:rFonts w:ascii="Symbol" w:hAnsi="Symbol" w:hint="default"/>
+      </w:rPr>
+    </w:lvl>
+    <w:lvl w:ilvl="1" w:tplc="08090003" w:tentative="1">
+      <w:start w:val="1"/>
+      <w:numFmt w:val="bullet"/>
+      <w:lvlText w:val="o"/>
+      <w:lvlJc w:val="left"/>
+      <w:pPr>
+        <w:ind w:left="1440" w:hanging="360"/>
+      </w:pPr>
+      <w:rPr>
+        <w:rFonts w:ascii="Courier New" w:hAnsi="Courier New" w:cs="Courier New" w:hint="default"/>
+      </w:rPr>
+    </w:lvl>
+    <w:lvl w:ilvl="2" w:tplc="08090005" w:tentative="1">
+      <w:start w:val="1"/>
+      <w:numFmt w:val="bullet"/>
+      <w:lvlText w:val=""/>
+      <w:lvlJc w:val="left"/>
+      <w:pPr>
+        <w:ind w:left="2160" w:hanging="360"/>
+      </w:pPr>
+      <w:rPr>
+        <w:rFonts w:ascii="Wingdings" w:hAnsi="Wingdings" w:hint="default"/>
+      </w:rPr>
+    </w:lvl>
+    <w:lvl w:ilvl="3" w:tplc="08090001" w:tentative="1">
+      <w:start w:val="1"/>
+      <w:numFmt w:val="bullet"/>
+      <w:lvlText w:val=""/>
+      <w:lvlJc w:val="left"/>
+      <w:pPr>
+        <w:ind w:left="2880" w:hanging="360"/>
+      </w:pPr>
+      <w:rPr>
+        <w:rFonts w:ascii="Symbol" w:hAnsi="Symbol" w:hint="default"/>
+      </w:rPr>
+    </w:lvl>
+    <w:lvl w:ilvl="4" w:tplc="08090003" w:tentative="1">
+      <w:start w:val="1"/>
+      <w:numFmt w:val="bullet"/>
+      <w:lvlText w:val="o"/>
+      <w:lvlJc w:val="left"/>
+      <w:pPr>
+        <w:ind w:left="3600" w:hanging="360"/>
+      </w:pPr>
+      <w:rPr>
+        <w:rFonts w:ascii="Courier New" w:hAnsi="Courier New" w:cs="Courier New" w:hint="default"/>
+      </w:rPr>
+    </w:lvl>
+    <w:lvl w:ilvl="5" w:tplc="08090005" w:tentative="1">
+      <w:start w:val="1"/>
+      <w:numFmt w:val="bullet"/>
+      <w:lvlText w:val=""/>
+      <w:lvlJc w:val="left"/>
+      <w:pPr>
+        <w:ind w:left="4320" w:hanging="360"/>
+      </w:pPr>
+      <w:rPr>
+        <w:rFonts w:ascii="Wingdings" w:hAnsi="Wingdings" w:hint="default"/>
+      </w:rPr>
+    </w:lvl>
+    <w:lvl w:ilvl="6" w:tplc="08090001" w:tentative="1">
+      <w:start w:val="1"/>
+      <w:numFmt w:val="bullet"/>
+      <w:lvlText w:val=""/>
+      <w:lvlJc w:val="left"/>
+      <w:pPr>
+        <w:ind w:left="5040" w:hanging="360"/>
+      </w:pPr>
+      <w:rPr>
+        <w:rFonts w:ascii="Symbol" w:hAnsi="Symbol" w:hint="default"/>
+      </w:rPr>
+    </w:lvl>
+    <w:lvl w:ilvl="7" w:tplc="08090003" w:tentative="1">
+      <w:start w:val="1"/>
+      <w:numFmt w:val="bullet"/>
+      <w:lvlText w:val="o"/>
+      <w:lvlJc w:val="left"/>
+      <w:pPr>
+        <w:ind w:left="5760" w:hanging="360"/>
+      </w:pPr>
+      <w:rPr>
+        <w:rFonts w:ascii="Courier New" w:hAnsi="Courier New" w:cs="Courier New" w:hint="default"/>
+      </w:rPr>
+    </w:lvl>
+    <w:lvl w:ilvl="8" w:tplc="08090005" w:tentative="1">
+      <w:start w:val="1"/>
+      <w:numFmt w:val="bullet"/>
+      <w:lvlText w:val=""/>
+      <w:lvlJc w:val="left"/>
+      <w:pPr>
+        <w:ind w:left="6480" w:hanging="360"/>
+      </w:pPr>
+      <w:rPr>
+        <w:rFonts w:ascii="Wingdings" w:hAnsi="Wingdings" w:hint="default"/>
+      </w:rPr>
+    </w:lvl>
+  </w:abstractNum>
+  <w:abstractNum w:abstractNumId="3">
     <w:nsid w:val="2A6D4485"/>
     <w:multiLevelType w:val="hybridMultilevel"/>
     <w:tmpl w:val="CA7EE482"/>
@@ -1587,7 +2186,7 @@
       </w:rPr>
     </w:lvl>
   </w:abstractNum>
-  <w:abstractNum w:abstractNumId="3">
+  <w:abstractNum w:abstractNumId="4">
     <w:nsid w:val="3B950A16"/>
     <w:multiLevelType w:val="hybridMultilevel"/>
     <w:tmpl w:val="3F6A4118"/>
@@ -1700,7 +2299,7 @@
       </w:rPr>
     </w:lvl>
   </w:abstractNum>
-  <w:abstractNum w:abstractNumId="4">
+  <w:abstractNum w:abstractNumId="5">
     <w:nsid w:val="40FF3682"/>
     <w:multiLevelType w:val="hybridMultilevel"/>
     <w:tmpl w:val="F02E9704"/>
@@ -1789,7 +2388,120 @@
       </w:pPr>
     </w:lvl>
   </w:abstractNum>
-  <w:abstractNum w:abstractNumId="5">
+  <w:abstractNum w:abstractNumId="6">
+    <w:nsid w:val="48A82690"/>
+    <w:multiLevelType w:val="hybridMultilevel"/>
+    <w:tmpl w:val="1F9C0F96"/>
+    <w:lvl w:ilvl="0" w:tplc="08090001">
+      <w:start w:val="1"/>
+      <w:numFmt w:val="bullet"/>
+      <w:lvlText w:val=""/>
+      <w:lvlJc w:val="left"/>
+      <w:pPr>
+        <w:ind w:left="720" w:hanging="360"/>
+      </w:pPr>
+      <w:rPr>
+        <w:rFonts w:ascii="Symbol" w:hAnsi="Symbol" w:hint="default"/>
+      </w:rPr>
+    </w:lvl>
+    <w:lvl w:ilvl="1" w:tplc="08090003" w:tentative="1">
+      <w:start w:val="1"/>
+      <w:numFmt w:val="bullet"/>
+      <w:lvlText w:val="o"/>
+      <w:lvlJc w:val="left"/>
+      <w:pPr>
+        <w:ind w:left="1440" w:hanging="360"/>
+      </w:pPr>
+      <w:rPr>
+        <w:rFonts w:ascii="Courier New" w:hAnsi="Courier New" w:cs="Courier New" w:hint="default"/>
+      </w:rPr>
+    </w:lvl>
+    <w:lvl w:ilvl="2" w:tplc="08090005" w:tentative="1">
+      <w:start w:val="1"/>
+      <w:numFmt w:val="bullet"/>
+      <w:lvlText w:val=""/>
+      <w:lvlJc w:val="left"/>
+      <w:pPr>
+        <w:ind w:left="2160" w:hanging="360"/>
+      </w:pPr>
+      <w:rPr>
+        <w:rFonts w:ascii="Wingdings" w:hAnsi="Wingdings" w:hint="default"/>
+      </w:rPr>
+    </w:lvl>
+    <w:lvl w:ilvl="3" w:tplc="08090001" w:tentative="1">
+      <w:start w:val="1"/>
+      <w:numFmt w:val="bullet"/>
+      <w:lvlText w:val=""/>
+      <w:lvlJc w:val="left"/>
+      <w:pPr>
+        <w:ind w:left="2880" w:hanging="360"/>
+      </w:pPr>
+      <w:rPr>
+        <w:rFonts w:ascii="Symbol" w:hAnsi="Symbol" w:hint="default"/>
+      </w:rPr>
+    </w:lvl>
+    <w:lvl w:ilvl="4" w:tplc="08090003" w:tentative="1">
+      <w:start w:val="1"/>
+      <w:numFmt w:val="bullet"/>
+      <w:lvlText w:val="o"/>
+      <w:lvlJc w:val="left"/>
+      <w:pPr>
+        <w:ind w:left="3600" w:hanging="360"/>
+      </w:pPr>
+      <w:rPr>
+        <w:rFonts w:ascii="Courier New" w:hAnsi="Courier New" w:cs="Courier New" w:hint="default"/>
+      </w:rPr>
+    </w:lvl>
+    <w:lvl w:ilvl="5" w:tplc="08090005" w:tentative="1">
+      <w:start w:val="1"/>
+      <w:numFmt w:val="bullet"/>
+      <w:lvlText w:val=""/>
+      <w:lvlJc w:val="left"/>
+      <w:pPr>
+        <w:ind w:left="4320" w:hanging="360"/>
+      </w:pPr>
+      <w:rPr>
+        <w:rFonts w:ascii="Wingdings" w:hAnsi="Wingdings" w:hint="default"/>
+      </w:rPr>
+    </w:lvl>
+    <w:lvl w:ilvl="6" w:tplc="08090001" w:tentative="1">
+      <w:start w:val="1"/>
+      <w:numFmt w:val="bullet"/>
+      <w:lvlText w:val=""/>
+      <w:lvlJc w:val="left"/>
+      <w:pPr>
+        <w:ind w:left="5040" w:hanging="360"/>
+      </w:pPr>
+      <w:rPr>
+        <w:rFonts w:ascii="Symbol" w:hAnsi="Symbol" w:hint="default"/>
+      </w:rPr>
+    </w:lvl>
+    <w:lvl w:ilvl="7" w:tplc="08090003" w:tentative="1">
+      <w:start w:val="1"/>
+      <w:numFmt w:val="bullet"/>
+      <w:lvlText w:val="o"/>
+      <w:lvlJc w:val="left"/>
+      <w:pPr>
+        <w:ind w:left="5760" w:hanging="360"/>
+      </w:pPr>
+      <w:rPr>
+        <w:rFonts w:ascii="Courier New" w:hAnsi="Courier New" w:cs="Courier New" w:hint="default"/>
+      </w:rPr>
+    </w:lvl>
+    <w:lvl w:ilvl="8" w:tplc="08090005" w:tentative="1">
+      <w:start w:val="1"/>
+      <w:numFmt w:val="bullet"/>
+      <w:lvlText w:val=""/>
+      <w:lvlJc w:val="left"/>
+      <w:pPr>
+        <w:ind w:left="6480" w:hanging="360"/>
+      </w:pPr>
+      <w:rPr>
+        <w:rFonts w:ascii="Wingdings" w:hAnsi="Wingdings" w:hint="default"/>
+      </w:rPr>
+    </w:lvl>
+  </w:abstractNum>
+  <w:abstractNum w:abstractNumId="7">
     <w:nsid w:val="52B95AA7"/>
     <w:multiLevelType w:val="hybridMultilevel"/>
     <w:tmpl w:val="F724CF7A"/>
@@ -1875,7 +2587,7 @@
       </w:pPr>
     </w:lvl>
   </w:abstractNum>
-  <w:abstractNum w:abstractNumId="6">
+  <w:abstractNum w:abstractNumId="8">
     <w:nsid w:val="5B533EE4"/>
     <w:multiLevelType w:val="hybridMultilevel"/>
     <w:tmpl w:val="02D03144"/>
@@ -1988,7 +2700,7 @@
       </w:rPr>
     </w:lvl>
   </w:abstractNum>
-  <w:abstractNum w:abstractNumId="7">
+  <w:abstractNum w:abstractNumId="9">
     <w:nsid w:val="658E4588"/>
     <w:multiLevelType w:val="hybridMultilevel"/>
     <w:tmpl w:val="4750529E"/>
@@ -2101,7 +2813,7 @@
       </w:rPr>
     </w:lvl>
   </w:abstractNum>
-  <w:abstractNum w:abstractNumId="8">
+  <w:abstractNum w:abstractNumId="10">
     <w:nsid w:val="6C69519E"/>
     <w:multiLevelType w:val="hybridMultilevel"/>
     <w:tmpl w:val="CD469F36"/>
@@ -2190,7 +2902,7 @@
       </w:pPr>
     </w:lvl>
   </w:abstractNum>
-  <w:abstractNum w:abstractNumId="9">
+  <w:abstractNum w:abstractNumId="11">
     <w:nsid w:val="70065651"/>
     <w:multiLevelType w:val="hybridMultilevel"/>
     <w:tmpl w:val="40AC8B42"/>
@@ -2303,7 +3015,7 @@
       </w:rPr>
     </w:lvl>
   </w:abstractNum>
-  <w:abstractNum w:abstractNumId="10">
+  <w:abstractNum w:abstractNumId="12">
     <w:nsid w:val="747C0184"/>
     <w:multiLevelType w:val="hybridMultilevel"/>
     <w:tmpl w:val="A23C5670"/>
@@ -2417,25 +3129,25 @@
     </w:lvl>
   </w:abstractNum>
   <w:num w:numId="1">
+    <w:abstractNumId w:val="7"/>
+  </w:num>
+  <w:num w:numId="2">
+    <w:abstractNumId w:val="8"/>
+  </w:num>
+  <w:num w:numId="3">
     <w:abstractNumId w:val="5"/>
   </w:num>
-  <w:num w:numId="2">
-    <w:abstractNumId w:val="6"/>
-  </w:num>
-  <w:num w:numId="3">
-    <w:abstractNumId w:val="4"/>
-  </w:num>
   <w:num w:numId="4">
-    <w:abstractNumId w:val="8"/>
+    <w:abstractNumId w:val="10"/>
   </w:num>
   <w:num w:numId="5">
-    <w:abstractNumId w:val="2"/>
+    <w:abstractNumId w:val="3"/>
   </w:num>
   <w:num w:numId="6">
-    <w:abstractNumId w:val="7"/>
+    <w:abstractNumId w:val="9"/>
   </w:num>
   <w:num w:numId="7">
-    <w:abstractNumId w:val="3"/>
+    <w:abstractNumId w:val="4"/>
   </w:num>
   <w:num w:numId="8">
     <w:abstractNumId w:val="1"/>
@@ -2444,10 +3156,16 @@
     <w:abstractNumId w:val="0"/>
   </w:num>
   <w:num w:numId="10">
-    <w:abstractNumId w:val="10"/>
+    <w:abstractNumId w:val="12"/>
   </w:num>
   <w:num w:numId="11">
-    <w:abstractNumId w:val="9"/>
+    <w:abstractNumId w:val="11"/>
+  </w:num>
+  <w:num w:numId="12">
+    <w:abstractNumId w:val="6"/>
+  </w:num>
+  <w:num w:numId="13">
+    <w:abstractNumId w:val="2"/>
   </w:num>
 </w:numbering>
 </file>
@@ -3242,7 +3960,7 @@
 </file>
 
 <file path=customXml/itemProps1.xml><?xml version="1.0" encoding="utf-8"?>
-<ds:datastoreItem xmlns:ds="http://schemas.openxmlformats.org/officeDocument/2006/customXml" ds:itemID="{09936304-8EC9-4E3B-A6B8-B111655D79AD}">
+<ds:datastoreItem xmlns:ds="http://schemas.openxmlformats.org/officeDocument/2006/customXml" ds:itemID="{77C33252-6BB8-4370-81FF-D0623FAABD12}">
   <ds:schemaRefs>
     <ds:schemaRef ds:uri="http://schemas.openxmlformats.org/officeDocument/2006/bibliography"/>
   </ds:schemaRefs>

</xml_diff>